<commit_message>
aan het onderzoek gewerkt
</commit_message>
<xml_diff>
--- a/Documentation/Onderzoeksdocument.docx
+++ b/Documentation/Onderzoeksdocument.docx
@@ -2,32 +2,2864 @@
 <file path=word/document.xml><?xml version="1.0" encoding="utf-8"?>
 <w:document xmlns:wpc="http://schemas.microsoft.com/office/word/2010/wordprocessingCanvas" xmlns:cx="http://schemas.microsoft.com/office/drawing/2014/chartex" xmlns:cx1="http://schemas.microsoft.com/office/drawing/2015/9/8/chartex" xmlns:cx2="http://schemas.microsoft.com/office/drawing/2015/10/21/chartex" xmlns:cx3="http://schemas.microsoft.com/office/drawing/2016/5/9/chartex" xmlns:cx4="http://schemas.microsoft.com/office/drawing/2016/5/10/chartex" xmlns:cx5="http://schemas.microsoft.com/office/drawing/2016/5/11/chartex" xmlns:cx6="http://schemas.microsoft.com/office/drawing/2016/5/12/chartex" xmlns:cx7="http://schemas.microsoft.com/office/drawing/2016/5/13/chartex" xmlns:cx8="http://schemas.microsoft.com/office/drawing/2016/5/14/chartex" xmlns:mc="http://schemas.openxmlformats.org/markup-compatibility/2006" xmlns:aink="http://schemas.microsoft.com/office/drawing/2016/ink" xmlns:am3d="http://schemas.microsoft.com/office/drawing/2017/model3d" xmlns:o="urn:schemas-microsoft-com:office:office" xmlns:r="http://schemas.openxmlformats.org/officeDocument/2006/relationships" xmlns:m="http://schemas.openxmlformats.org/officeDocument/2006/math" xmlns:v="urn:schemas-microsoft-com:vml" xmlns:wp14="http://schemas.microsoft.com/office/word/2010/wordprocessingDrawing" xmlns:wp="http://schemas.openxmlformats.org/drawingml/2006/wordprocessingDrawing" xmlns:w10="urn:schemas-microsoft-com:office:word" xmlns:w="http://schemas.openxmlformats.org/wordprocessingml/2006/main" xmlns:w14="http://schemas.microsoft.com/office/word/2010/wordml" xmlns:w15="http://schemas.microsoft.com/office/word/2012/wordml" xmlns:w16cid="http://schemas.microsoft.com/office/word/2016/wordml/cid" xmlns:w16se="http://schemas.microsoft.com/office/word/2015/wordml/symex" xmlns:wpg="http://schemas.microsoft.com/office/word/2010/wordprocessingGroup" xmlns:wpi="http://schemas.microsoft.com/office/word/2010/wordprocessingInk" xmlns:wne="http://schemas.microsoft.com/office/word/2006/wordml" xmlns:wps="http://schemas.microsoft.com/office/word/2010/wordprocessingShape" mc:Ignorable="w14 w15 w16se w16cid wp14">
   <w:body>
+    <w:sdt>
+      <w:sdtPr>
+        <w:id w:val="1181097372"/>
+        <w:docPartObj>
+          <w:docPartGallery w:val="Cover Pages"/>
+          <w:docPartUnique/>
+        </w:docPartObj>
+      </w:sdtPr>
+      <w:sdtEndPr/>
+      <w:sdtContent>
+        <w:p>
+          <w:r>
+            <w:rPr>
+              <w:noProof/>
+            </w:rPr>
+            <mc:AlternateContent>
+              <mc:Choice Requires="wps">
+                <w:drawing>
+                  <wp:anchor distT="0" distB="0" distL="114300" distR="114300" simplePos="0" relativeHeight="251664384" behindDoc="0" locked="0" layoutInCell="1" allowOverlap="1">
+                    <wp:simplePos x="0" y="0"/>
+                    <mc:AlternateContent>
+                      <mc:Choice Requires="wp14">
+                        <wp:positionH relativeFrom="page">
+                          <wp14:pctPosHOffset>45500</wp14:pctPosHOffset>
+                        </wp:positionH>
+                      </mc:Choice>
+                      <mc:Fallback>
+                        <wp:positionH relativeFrom="page">
+                          <wp:posOffset>3536315</wp:posOffset>
+                        </wp:positionH>
+                      </mc:Fallback>
+                    </mc:AlternateContent>
+                    <mc:AlternateContent>
+                      <mc:Choice Requires="wp14">
+                        <wp:positionV relativeFrom="page">
+                          <wp14:pctPosVOffset>66000</wp14:pctPosVOffset>
+                        </wp:positionV>
+                      </mc:Choice>
+                      <mc:Fallback>
+                        <wp:positionV relativeFrom="page">
+                          <wp:posOffset>6638290</wp:posOffset>
+                        </wp:positionV>
+                      </mc:Fallback>
+                    </mc:AlternateContent>
+                    <wp:extent cx="2797810" cy="268605"/>
+                    <wp:effectExtent l="0" t="0" r="0" b="0"/>
+                    <wp:wrapSquare wrapText="bothSides"/>
+                    <wp:docPr id="465" name="Tekstvak 465"/>
+                    <wp:cNvGraphicFramePr/>
+                    <a:graphic xmlns:a="http://schemas.openxmlformats.org/drawingml/2006/main">
+                      <a:graphicData uri="http://schemas.microsoft.com/office/word/2010/wordprocessingShape">
+                        <wps:wsp>
+                          <wps:cNvSpPr txBox="1"/>
+                          <wps:spPr>
+                            <a:xfrm>
+                              <a:off x="0" y="0"/>
+                              <a:ext cx="2797810" cy="268605"/>
+                            </a:xfrm>
+                            <a:prstGeom prst="rect">
+                              <a:avLst/>
+                            </a:prstGeom>
+                            <a:noFill/>
+                            <a:ln w="6350">
+                              <a:noFill/>
+                            </a:ln>
+                            <a:effectLst/>
+                          </wps:spPr>
+                          <wps:txbx>
+                            <w:txbxContent>
+                              <w:p>
+                                <w:pPr>
+                                  <w:pStyle w:val="Geenafstand"/>
+                                  <w:rPr>
+                                    <w:color w:val="44546A" w:themeColor="text2"/>
+                                  </w:rPr>
+                                </w:pPr>
+                                <w:sdt>
+                                  <w:sdtPr>
+                                    <w:rPr>
+                                      <w:color w:val="44546A" w:themeColor="text2"/>
+                                    </w:rPr>
+                                    <w:alias w:val="Auteur"/>
+                                    <w:id w:val="15524260"/>
+                                    <w:dataBinding w:prefixMappings="xmlns:ns0='http://schemas.openxmlformats.org/package/2006/metadata/core-properties' xmlns:ns1='http://purl.org/dc/elements/1.1/'" w:xpath="/ns0:coreProperties[1]/ns1:creator[1]" w:storeItemID="{6C3C8BC8-F283-45AE-878A-BAB7291924A1}"/>
+                                    <w:text/>
+                                  </w:sdtPr>
+                                  <w:sdtEndPr/>
+                                  <w:sdtContent>
+                                    <w:r>
+                                      <w:rPr>
+                                        <w:color w:val="44546A" w:themeColor="text2"/>
+                                      </w:rPr>
+                                      <w:t>michiel vd broek</w:t>
+                                    </w:r>
+                                  </w:sdtContent>
+                                </w:sdt>
+                              </w:p>
+                            </w:txbxContent>
+                          </wps:txbx>
+                          <wps:bodyPr rot="0" spcFirstLastPara="0" vertOverflow="overflow" horzOverflow="overflow" vert="horz" wrap="square" lIns="91440" tIns="45720" rIns="91440" bIns="45720" numCol="1" spcCol="0" rtlCol="0" fromWordArt="0" anchor="b" anchorCtr="0" forceAA="0" compatLnSpc="1">
+                            <a:prstTxWarp prst="textNoShape">
+                              <a:avLst/>
+                            </a:prstTxWarp>
+                            <a:spAutoFit/>
+                          </wps:bodyPr>
+                        </wps:wsp>
+                      </a:graphicData>
+                    </a:graphic>
+                    <wp14:sizeRelH relativeFrom="page">
+                      <wp14:pctWidth>36000</wp14:pctWidth>
+                    </wp14:sizeRelH>
+                    <wp14:sizeRelV relativeFrom="margin">
+                      <wp14:pctHeight>0</wp14:pctHeight>
+                    </wp14:sizeRelV>
+                  </wp:anchor>
+                </w:drawing>
+              </mc:Choice>
+              <mc:Fallback>
+                <w:pict>
+                  <v:shapetype id="_x0000_t202" coordsize="21600,21600" o:spt="202" path="m,l,21600r21600,l21600,xe">
+                    <v:stroke joinstyle="miter"/>
+                    <v:path gradientshapeok="t" o:connecttype="rect"/>
+                  </v:shapetype>
+                  <v:shape id="Tekstvak 465" o:spid="_x0000_s1026" type="#_x0000_t202" style="position:absolute;margin-left:0;margin-top:0;width:220.3pt;height:21.15pt;z-index:251664384;visibility:visible;mso-wrap-style:square;mso-width-percent:360;mso-height-percent:0;mso-left-percent:455;mso-top-percent:660;mso-wrap-distance-left:9pt;mso-wrap-distance-top:0;mso-wrap-distance-right:9pt;mso-wrap-distance-bottom:0;mso-position-horizontal-relative:page;mso-position-vertical-relative:page;mso-width-percent:360;mso-height-percent:0;mso-left-percent:455;mso-top-percent:660;mso-width-relative:page;mso-height-relative:margin;v-text-anchor:bottom" o:gfxdata="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" filled="f" stroked="f" strokeweight=".5pt">
+                    <v:textbox style="mso-fit-shape-to-text:t">
+                      <w:txbxContent>
+                        <w:p>
+                          <w:pPr>
+                            <w:pStyle w:val="Geenafstand"/>
+                            <w:rPr>
+                              <w:color w:val="44546A" w:themeColor="text2"/>
+                            </w:rPr>
+                          </w:pPr>
+                          <w:sdt>
+                            <w:sdtPr>
+                              <w:rPr>
+                                <w:color w:val="44546A" w:themeColor="text2"/>
+                              </w:rPr>
+                              <w:alias w:val="Auteur"/>
+                              <w:id w:val="15524260"/>
+                              <w:dataBinding w:prefixMappings="xmlns:ns0='http://schemas.openxmlformats.org/package/2006/metadata/core-properties' xmlns:ns1='http://purl.org/dc/elements/1.1/'" w:xpath="/ns0:coreProperties[1]/ns1:creator[1]" w:storeItemID="{6C3C8BC8-F283-45AE-878A-BAB7291924A1}"/>
+                              <w:text/>
+                            </w:sdtPr>
+                            <w:sdtEndPr/>
+                            <w:sdtContent>
+                              <w:r>
+                                <w:rPr>
+                                  <w:color w:val="44546A" w:themeColor="text2"/>
+                                </w:rPr>
+                                <w:t>michiel vd broek</w:t>
+                              </w:r>
+                            </w:sdtContent>
+                          </w:sdt>
+                        </w:p>
+                      </w:txbxContent>
+                    </v:textbox>
+                    <w10:wrap type="square" anchorx="page" anchory="page"/>
+                  </v:shape>
+                </w:pict>
+              </mc:Fallback>
+            </mc:AlternateContent>
+          </w:r>
+          <w:r>
+            <w:rPr>
+              <w:noProof/>
+            </w:rPr>
+            <mc:AlternateContent>
+              <mc:Choice Requires="wps">
+                <w:drawing>
+                  <wp:anchor distT="0" distB="0" distL="114300" distR="114300" simplePos="0" relativeHeight="251663360" behindDoc="1" locked="0" layoutInCell="1" allowOverlap="1">
+                    <wp:simplePos x="0" y="0"/>
+                    <wp:positionH relativeFrom="page">
+                      <wp:align>center</wp:align>
+                    </wp:positionH>
+                    <wp:positionV relativeFrom="page">
+                      <wp:align>center</wp:align>
+                    </wp:positionV>
+                    <wp:extent cx="7383780" cy="9555480"/>
+                    <wp:effectExtent l="0" t="0" r="7620" b="7620"/>
+                    <wp:wrapNone/>
+                    <wp:docPr id="466" name="Rechthoek 466"/>
+                    <wp:cNvGraphicFramePr>
+                      <a:graphicFrameLocks xmlns:a="http://schemas.openxmlformats.org/drawingml/2006/main"/>
+                    </wp:cNvGraphicFramePr>
+                    <a:graphic xmlns:a="http://schemas.openxmlformats.org/drawingml/2006/main">
+                      <a:graphicData uri="http://schemas.microsoft.com/office/word/2010/wordprocessingShape">
+                        <wps:wsp>
+                          <wps:cNvSpPr>
+                            <a:spLocks/>
+                          </wps:cNvSpPr>
+                          <wps:spPr>
+                            <a:xfrm>
+                              <a:off x="0" y="0"/>
+                              <a:ext cx="7383780" cy="9555480"/>
+                            </a:xfrm>
+                            <a:prstGeom prst="rect">
+                              <a:avLst/>
+                            </a:prstGeom>
+                            <a:gradFill>
+                              <a:gsLst>
+                                <a:gs pos="0">
+                                  <a:schemeClr val="accent1">
+                                    <a:lumMod val="20000"/>
+                                    <a:lumOff val="80000"/>
+                                  </a:schemeClr>
+                                </a:gs>
+                                <a:gs pos="100000">
+                                  <a:schemeClr val="accent1">
+                                    <a:lumMod val="60000"/>
+                                    <a:lumOff val="40000"/>
+                                  </a:schemeClr>
+                                </a:gs>
+                              </a:gsLst>
+                            </a:gradFill>
+                            <a:ln>
+                              <a:noFill/>
+                            </a:ln>
+                          </wps:spPr>
+                          <wps:style>
+                            <a:lnRef idx="2">
+                              <a:schemeClr val="accent1">
+                                <a:shade val="50000"/>
+                              </a:schemeClr>
+                            </a:lnRef>
+                            <a:fillRef idx="1003">
+                              <a:schemeClr val="lt2"/>
+                            </a:fillRef>
+                            <a:effectRef idx="0">
+                              <a:schemeClr val="accent1"/>
+                            </a:effectRef>
+                            <a:fontRef idx="minor">
+                              <a:schemeClr val="lt1"/>
+                            </a:fontRef>
+                          </wps:style>
+                          <wps:txbx>
+                            <w:txbxContent>
+                              <w:p/>
+                            </w:txbxContent>
+                          </wps:txbx>
+                          <wps:bodyPr rot="0" spcFirstLastPara="0" vertOverflow="overflow" horzOverflow="overflow" vert="horz" wrap="square" lIns="274320" tIns="45720" rIns="274320" bIns="45720" numCol="1" spcCol="0" rtlCol="0" fromWordArt="0" anchor="ctr" anchorCtr="0" forceAA="0" compatLnSpc="1">
+                            <a:prstTxWarp prst="textNoShape">
+                              <a:avLst/>
+                            </a:prstTxWarp>
+                            <a:noAutofit/>
+                          </wps:bodyPr>
+                        </wps:wsp>
+                      </a:graphicData>
+                    </a:graphic>
+                    <wp14:sizeRelH relativeFrom="page">
+                      <wp14:pctWidth>95000</wp14:pctWidth>
+                    </wp14:sizeRelH>
+                    <wp14:sizeRelV relativeFrom="page">
+                      <wp14:pctHeight>95000</wp14:pctHeight>
+                    </wp14:sizeRelV>
+                  </wp:anchor>
+                </w:drawing>
+              </mc:Choice>
+              <mc:Fallback>
+                <w:pict>
+                  <v:rect id="Rechthoek 466" o:spid="_x0000_s1027" style="position:absolute;margin-left:0;margin-top:0;width:581.4pt;height:752.4pt;z-index:-251653120;visibility:visible;mso-wrap-style:square;mso-width-percent:950;mso-height-percent:950;mso-wrap-distance-left:9pt;mso-wrap-distance-top:0;mso-wrap-distance-right:9pt;mso-wrap-distance-bottom:0;mso-position-horizontal:center;mso-position-horizontal-relative:page;mso-position-vertical:center;mso-position-vertical-relative:page;mso-width-percent:950;mso-height-percent:950;mso-width-relative:page;mso-height-relative:page;v-text-anchor:middle" o:gfxdata="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" fillcolor="#d9e2f3 [660]" stroked="f" strokeweight="1pt">
+                    <v:fill color2="#8eaadb [1940]" rotate="t" focus="100%" type="gradient">
+                      <o:fill v:ext="view" type="gradientUnscaled"/>
+                    </v:fill>
+                    <v:textbox inset="21.6pt,,21.6pt">
+                      <w:txbxContent>
+                        <w:p/>
+                      </w:txbxContent>
+                    </v:textbox>
+                    <w10:wrap anchorx="page" anchory="page"/>
+                  </v:rect>
+                </w:pict>
+              </mc:Fallback>
+            </mc:AlternateContent>
+          </w:r>
+          <w:r>
+            <w:rPr>
+              <w:noProof/>
+            </w:rPr>
+            <mc:AlternateContent>
+              <mc:Choice Requires="wps">
+                <w:drawing>
+                  <wp:anchor distT="0" distB="0" distL="114300" distR="114300" simplePos="0" relativeHeight="251660288" behindDoc="0" locked="0" layoutInCell="1" allowOverlap="1">
+                    <wp:simplePos x="0" y="0"/>
+                    <mc:AlternateContent>
+                      <mc:Choice Requires="wp14">
+                        <wp:positionH relativeFrom="page">
+                          <wp14:pctPosHOffset>45500</wp14:pctPosHOffset>
+                        </wp:positionH>
+                      </mc:Choice>
+                      <mc:Fallback>
+                        <wp:positionH relativeFrom="page">
+                          <wp:posOffset>3536315</wp:posOffset>
+                        </wp:positionH>
+                      </mc:Fallback>
+                    </mc:AlternateContent>
+                    <mc:AlternateContent>
+                      <mc:Choice Requires="wp14">
+                        <wp:positionV relativeFrom="page">
+                          <wp14:pctPosVOffset>2500</wp14:pctPosVOffset>
+                        </wp:positionV>
+                      </mc:Choice>
+                      <mc:Fallback>
+                        <wp:positionV relativeFrom="page">
+                          <wp:posOffset>251460</wp:posOffset>
+                        </wp:positionV>
+                      </mc:Fallback>
+                    </mc:AlternateContent>
+                    <wp:extent cx="2875915" cy="3017520"/>
+                    <wp:effectExtent l="0" t="0" r="0" b="0"/>
+                    <wp:wrapNone/>
+                    <wp:docPr id="467" name="Rechthoek 467"/>
+                    <wp:cNvGraphicFramePr/>
+                    <a:graphic xmlns:a="http://schemas.openxmlformats.org/drawingml/2006/main">
+                      <a:graphicData uri="http://schemas.microsoft.com/office/word/2010/wordprocessingShape">
+                        <wps:wsp>
+                          <wps:cNvSpPr/>
+                          <wps:spPr>
+                            <a:xfrm>
+                              <a:off x="0" y="0"/>
+                              <a:ext cx="2875915" cy="3017520"/>
+                            </a:xfrm>
+                            <a:prstGeom prst="rect">
+                              <a:avLst/>
+                            </a:prstGeom>
+                            <a:solidFill>
+                              <a:schemeClr val="tx2"/>
+                            </a:solidFill>
+                            <a:ln>
+                              <a:noFill/>
+                            </a:ln>
+                          </wps:spPr>
+                          <wps:style>
+                            <a:lnRef idx="2">
+                              <a:schemeClr val="accent1">
+                                <a:shade val="50000"/>
+                              </a:schemeClr>
+                            </a:lnRef>
+                            <a:fillRef idx="1">
+                              <a:schemeClr val="accent1"/>
+                            </a:fillRef>
+                            <a:effectRef idx="0">
+                              <a:schemeClr val="accent1"/>
+                            </a:effectRef>
+                            <a:fontRef idx="minor">
+                              <a:schemeClr val="lt1"/>
+                            </a:fontRef>
+                          </wps:style>
+                          <wps:txbx>
+                            <w:txbxContent>
+                              <w:p>
+                                <w:pPr>
+                                  <w:spacing w:before="240"/>
+                                  <w:jc w:val="center"/>
+                                  <w:rPr>
+                                    <w:color w:val="FFFFFF" w:themeColor="background1"/>
+                                    <w:lang w:val="nl-NL"/>
+                                  </w:rPr>
+                                </w:pPr>
+                                <w:sdt>
+                                  <w:sdtPr>
+                                    <w:rPr>
+                                      <w:color w:val="FFFFFF" w:themeColor="background1"/>
+                                    </w:rPr>
+                                    <w:alias w:val="Samenvatting"/>
+                                    <w:id w:val="8276291"/>
+                                    <w:showingPlcHdr/>
+                                    <w:dataBinding w:prefixMappings="xmlns:ns0='http://schemas.microsoft.com/office/2006/coverPageProps'" w:xpath="/ns0:CoverPageProperties[1]/ns0:Abstract[1]" w:storeItemID="{55AF091B-3C7A-41E3-B477-F2FDAA23CFDA}"/>
+                                    <w:text/>
+                                  </w:sdtPr>
+                                  <w:sdtEndPr/>
+                                  <w:sdtContent>
+                                    <w:r>
+                                      <w:rPr>
+                                        <w:color w:val="FFFFFF" w:themeColor="background1"/>
+                                      </w:rPr>
+                                      <w:t xml:space="preserve">     </w:t>
+                                    </w:r>
+                                  </w:sdtContent>
+                                </w:sdt>
+                              </w:p>
+                            </w:txbxContent>
+                          </wps:txbx>
+                          <wps:bodyPr rot="0" spcFirstLastPara="0" vertOverflow="overflow" horzOverflow="overflow" vert="horz" wrap="square" lIns="182880" tIns="182880" rIns="182880" bIns="365760" numCol="1" spcCol="0" rtlCol="0" fromWordArt="0" anchor="b" anchorCtr="0" forceAA="0" compatLnSpc="1">
+                            <a:prstTxWarp prst="textNoShape">
+                              <a:avLst/>
+                            </a:prstTxWarp>
+                            <a:noAutofit/>
+                          </wps:bodyPr>
+                        </wps:wsp>
+                      </a:graphicData>
+                    </a:graphic>
+                    <wp14:sizeRelH relativeFrom="page">
+                      <wp14:pctWidth>37000</wp14:pctWidth>
+                    </wp14:sizeRelH>
+                    <wp14:sizeRelV relativeFrom="page">
+                      <wp14:pctHeight>30000</wp14:pctHeight>
+                    </wp14:sizeRelV>
+                  </wp:anchor>
+                </w:drawing>
+              </mc:Choice>
+              <mc:Fallback>
+                <w:pict>
+                  <v:rect id="Rechthoek 467" o:spid="_x0000_s1028" style="position:absolute;margin-left:0;margin-top:0;width:226.45pt;height:237.6pt;z-index:251660288;visibility:visible;mso-wrap-style:square;mso-width-percent:370;mso-height-percent:300;mso-left-percent:455;mso-top-percent:25;mso-wrap-distance-left:9pt;mso-wrap-distance-top:0;mso-wrap-distance-right:9pt;mso-wrap-distance-bottom:0;mso-position-horizontal-relative:page;mso-position-vertical-relative:page;mso-width-percent:370;mso-height-percent:300;mso-left-percent:455;mso-top-percent:25;mso-width-relative:page;mso-height-relative:page;v-text-anchor:bottom" o:gfxdata="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" fillcolor="#44546a [3215]" stroked="f" strokeweight="1pt">
+                    <v:textbox inset="14.4pt,14.4pt,14.4pt,28.8pt">
+                      <w:txbxContent>
+                        <w:p>
+                          <w:pPr>
+                            <w:spacing w:before="240"/>
+                            <w:jc w:val="center"/>
+                            <w:rPr>
+                              <w:color w:val="FFFFFF" w:themeColor="background1"/>
+                              <w:lang w:val="nl-NL"/>
+                            </w:rPr>
+                          </w:pPr>
+                          <w:sdt>
+                            <w:sdtPr>
+                              <w:rPr>
+                                <w:color w:val="FFFFFF" w:themeColor="background1"/>
+                              </w:rPr>
+                              <w:alias w:val="Samenvatting"/>
+                              <w:id w:val="8276291"/>
+                              <w:showingPlcHdr/>
+                              <w:dataBinding w:prefixMappings="xmlns:ns0='http://schemas.microsoft.com/office/2006/coverPageProps'" w:xpath="/ns0:CoverPageProperties[1]/ns0:Abstract[1]" w:storeItemID="{55AF091B-3C7A-41E3-B477-F2FDAA23CFDA}"/>
+                              <w:text/>
+                            </w:sdtPr>
+                            <w:sdtEndPr/>
+                            <w:sdtContent>
+                              <w:r>
+                                <w:rPr>
+                                  <w:color w:val="FFFFFF" w:themeColor="background1"/>
+                                </w:rPr>
+                                <w:t xml:space="preserve">     </w:t>
+                              </w:r>
+                            </w:sdtContent>
+                          </w:sdt>
+                        </w:p>
+                      </w:txbxContent>
+                    </v:textbox>
+                    <w10:wrap anchorx="page" anchory="page"/>
+                  </v:rect>
+                </w:pict>
+              </mc:Fallback>
+            </mc:AlternateContent>
+          </w:r>
+          <w:r>
+            <w:rPr>
+              <w:noProof/>
+            </w:rPr>
+            <mc:AlternateContent>
+              <mc:Choice Requires="wps">
+                <w:drawing>
+                  <wp:anchor distT="0" distB="0" distL="114300" distR="114300" simplePos="0" relativeHeight="251659264" behindDoc="0" locked="0" layoutInCell="1" allowOverlap="1">
+                    <wp:simplePos x="0" y="0"/>
+                    <mc:AlternateContent>
+                      <mc:Choice Requires="wp14">
+                        <wp:positionH relativeFrom="page">
+                          <wp14:pctPosHOffset>44000</wp14:pctPosHOffset>
+                        </wp:positionH>
+                      </mc:Choice>
+                      <mc:Fallback>
+                        <wp:positionH relativeFrom="page">
+                          <wp:posOffset>3419475</wp:posOffset>
+                        </wp:positionH>
+                      </mc:Fallback>
+                    </mc:AlternateContent>
+                    <mc:AlternateContent>
+                      <mc:Choice Requires="wp14">
+                        <wp:positionV relativeFrom="page">
+                          <wp14:pctPosVOffset>2500</wp14:pctPosVOffset>
+                        </wp:positionV>
+                      </mc:Choice>
+                      <mc:Fallback>
+                        <wp:positionV relativeFrom="page">
+                          <wp:posOffset>251460</wp:posOffset>
+                        </wp:positionV>
+                      </mc:Fallback>
+                    </mc:AlternateContent>
+                    <wp:extent cx="3108960" cy="7040880"/>
+                    <wp:effectExtent l="0" t="0" r="0" b="0"/>
+                    <wp:wrapNone/>
+                    <wp:docPr id="468" name="Rechthoek 468"/>
+                    <wp:cNvGraphicFramePr/>
+                    <a:graphic xmlns:a="http://schemas.openxmlformats.org/drawingml/2006/main">
+                      <a:graphicData uri="http://schemas.microsoft.com/office/word/2010/wordprocessingShape">
+                        <wps:wsp>
+                          <wps:cNvSpPr/>
+                          <wps:spPr>
+                            <a:xfrm>
+                              <a:off x="0" y="0"/>
+                              <a:ext cx="3108960" cy="7040880"/>
+                            </a:xfrm>
+                            <a:prstGeom prst="rect">
+                              <a:avLst/>
+                            </a:prstGeom>
+                            <a:solidFill>
+                              <a:schemeClr val="bg1"/>
+                            </a:solidFill>
+                            <a:ln w="15875">
+                              <a:solidFill>
+                                <a:schemeClr val="bg2">
+                                  <a:lumMod val="50000"/>
+                                </a:schemeClr>
+                              </a:solidFill>
+                            </a:ln>
+                          </wps:spPr>
+                          <wps:style>
+                            <a:lnRef idx="2">
+                              <a:schemeClr val="accent1">
+                                <a:shade val="50000"/>
+                              </a:schemeClr>
+                            </a:lnRef>
+                            <a:fillRef idx="1">
+                              <a:schemeClr val="accent1"/>
+                            </a:fillRef>
+                            <a:effectRef idx="0">
+                              <a:schemeClr val="accent1"/>
+                            </a:effectRef>
+                            <a:fontRef idx="minor">
+                              <a:schemeClr val="lt1"/>
+                            </a:fontRef>
+                          </wps:style>
+                          <wps:bodyPr rot="0" spcFirstLastPara="0" vertOverflow="overflow" horzOverflow="overflow" vert="horz" wrap="square" lIns="91440" tIns="45720" rIns="91440" bIns="45720" numCol="1" spcCol="0" rtlCol="0" fromWordArt="0" anchor="ctr" anchorCtr="0" forceAA="0" compatLnSpc="1">
+                            <a:prstTxWarp prst="textNoShape">
+                              <a:avLst/>
+                            </a:prstTxWarp>
+                            <a:noAutofit/>
+                          </wps:bodyPr>
+                        </wps:wsp>
+                      </a:graphicData>
+                    </a:graphic>
+                    <wp14:sizeRelH relativeFrom="page">
+                      <wp14:pctWidth>40000</wp14:pctWidth>
+                    </wp14:sizeRelH>
+                    <wp14:sizeRelV relativeFrom="page">
+                      <wp14:pctHeight>70000</wp14:pctHeight>
+                    </wp14:sizeRelV>
+                  </wp:anchor>
+                </w:drawing>
+              </mc:Choice>
+              <mc:Fallback>
+                <w:pict>
+                  <v:rect w14:anchorId="7792AA43" id="Rechthoek 468" o:spid="_x0000_s1026" style="position:absolute;margin-left:0;margin-top:0;width:244.8pt;height:554.4pt;z-index:251659264;visibility:visible;mso-wrap-style:square;mso-width-percent:400;mso-height-percent:700;mso-left-percent:440;mso-top-percent:25;mso-wrap-distance-left:9pt;mso-wrap-distance-top:0;mso-wrap-distance-right:9pt;mso-wrap-distance-bottom:0;mso-position-horizontal-relative:page;mso-position-vertical-relative:page;mso-width-percent:400;mso-height-percent:700;mso-left-percent:440;mso-top-percent:25;mso-width-relative:page;mso-height-relative:page;v-text-anchor:middle" o:gfxdata="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" fillcolor="white [3212]" strokecolor="#747070 [1614]" strokeweight="1.25pt">
+                    <w10:wrap anchorx="page" anchory="page"/>
+                  </v:rect>
+                </w:pict>
+              </mc:Fallback>
+            </mc:AlternateContent>
+          </w:r>
+          <w:r>
+            <w:rPr>
+              <w:noProof/>
+            </w:rPr>
+            <mc:AlternateContent>
+              <mc:Choice Requires="wps">
+                <w:drawing>
+                  <wp:anchor distT="0" distB="0" distL="114300" distR="114300" simplePos="0" relativeHeight="251662336" behindDoc="0" locked="0" layoutInCell="1" allowOverlap="1">
+                    <wp:simplePos x="0" y="0"/>
+                    <mc:AlternateContent>
+                      <mc:Choice Requires="wp14">
+                        <wp:positionH relativeFrom="page">
+                          <wp14:pctPosHOffset>45500</wp14:pctPosHOffset>
+                        </wp:positionH>
+                      </mc:Choice>
+                      <mc:Fallback>
+                        <wp:positionH relativeFrom="page">
+                          <wp:posOffset>3536315</wp:posOffset>
+                        </wp:positionH>
+                      </mc:Fallback>
+                    </mc:AlternateContent>
+                    <mc:AlternateContent>
+                      <mc:Choice Requires="wp14">
+                        <wp:positionV relativeFrom="page">
+                          <wp14:pctPosVOffset>69000</wp14:pctPosVOffset>
+                        </wp:positionV>
+                      </mc:Choice>
+                      <mc:Fallback>
+                        <wp:positionV relativeFrom="page">
+                          <wp:posOffset>6939915</wp:posOffset>
+                        </wp:positionV>
+                      </mc:Fallback>
+                    </mc:AlternateContent>
+                    <wp:extent cx="2875915" cy="118745"/>
+                    <wp:effectExtent l="0" t="0" r="0" b="0"/>
+                    <wp:wrapNone/>
+                    <wp:docPr id="469" name="Rechthoek 469"/>
+                    <wp:cNvGraphicFramePr/>
+                    <a:graphic xmlns:a="http://schemas.openxmlformats.org/drawingml/2006/main">
+                      <a:graphicData uri="http://schemas.microsoft.com/office/word/2010/wordprocessingShape">
+                        <wps:wsp>
+                          <wps:cNvSpPr/>
+                          <wps:spPr>
+                            <a:xfrm>
+                              <a:off x="0" y="0"/>
+                              <a:ext cx="2875915" cy="118745"/>
+                            </a:xfrm>
+                            <a:prstGeom prst="rect">
+                              <a:avLst/>
+                            </a:prstGeom>
+                            <a:ln>
+                              <a:noFill/>
+                            </a:ln>
+                          </wps:spPr>
+                          <wps:style>
+                            <a:lnRef idx="2">
+                              <a:schemeClr val="accent1">
+                                <a:shade val="50000"/>
+                              </a:schemeClr>
+                            </a:lnRef>
+                            <a:fillRef idx="1">
+                              <a:schemeClr val="accent1"/>
+                            </a:fillRef>
+                            <a:effectRef idx="0">
+                              <a:schemeClr val="accent1"/>
+                            </a:effectRef>
+                            <a:fontRef idx="minor">
+                              <a:schemeClr val="lt1"/>
+                            </a:fontRef>
+                          </wps:style>
+                          <wps:bodyPr rot="0" spcFirstLastPara="0" vertOverflow="overflow" horzOverflow="overflow" vert="horz" wrap="square" lIns="91440" tIns="45720" rIns="91440" bIns="45720" numCol="1" spcCol="0" rtlCol="0" fromWordArt="0" anchor="ctr" anchorCtr="0" forceAA="0" compatLnSpc="1">
+                            <a:prstTxWarp prst="textNoShape">
+                              <a:avLst/>
+                            </a:prstTxWarp>
+                            <a:noAutofit/>
+                          </wps:bodyPr>
+                        </wps:wsp>
+                      </a:graphicData>
+                    </a:graphic>
+                    <wp14:sizeRelH relativeFrom="page">
+                      <wp14:pctWidth>37000</wp14:pctWidth>
+                    </wp14:sizeRelH>
+                    <wp14:sizeRelV relativeFrom="margin">
+                      <wp14:pctHeight>0</wp14:pctHeight>
+                    </wp14:sizeRelV>
+                  </wp:anchor>
+                </w:drawing>
+              </mc:Choice>
+              <mc:Fallback>
+                <w:pict>
+                  <v:rect w14:anchorId="14736682" id="Rechthoek 469" o:spid="_x0000_s1026" style="position:absolute;margin-left:0;margin-top:0;width:226.45pt;height:9.35pt;z-index:251662336;visibility:visible;mso-wrap-style:square;mso-width-percent:370;mso-height-percent:0;mso-left-percent:455;mso-top-percent:690;mso-wrap-distance-left:9pt;mso-wrap-distance-top:0;mso-wrap-distance-right:9pt;mso-wrap-distance-bottom:0;mso-position-horizontal-relative:page;mso-position-vertical-relative:page;mso-width-percent:370;mso-height-percent:0;mso-left-percent:455;mso-top-percent:690;mso-width-relative:page;mso-height-relative:margin;v-text-anchor:middle" o:gfxdata="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" fillcolor="#4472c4 [3204]" stroked="f" strokeweight="1pt">
+                    <w10:wrap anchorx="page" anchory="page"/>
+                  </v:rect>
+                </w:pict>
+              </mc:Fallback>
+            </mc:AlternateContent>
+          </w:r>
+          <w:r>
+            <w:rPr>
+              <w:noProof/>
+            </w:rPr>
+            <mc:AlternateContent>
+              <mc:Choice Requires="wps">
+                <w:drawing>
+                  <wp:anchor distT="0" distB="0" distL="114300" distR="114300" simplePos="0" relativeHeight="251661312" behindDoc="0" locked="0" layoutInCell="1" allowOverlap="1">
+                    <wp:simplePos x="0" y="0"/>
+                    <mc:AlternateContent>
+                      <mc:Choice Requires="wp14">
+                        <wp:positionH relativeFrom="page">
+                          <wp14:pctPosHOffset>45500</wp14:pctPosHOffset>
+                        </wp:positionH>
+                      </mc:Choice>
+                      <mc:Fallback>
+                        <wp:positionH relativeFrom="page">
+                          <wp:posOffset>3536315</wp:posOffset>
+                        </wp:positionH>
+                      </mc:Fallback>
+                    </mc:AlternateContent>
+                    <mc:AlternateContent>
+                      <mc:Choice Requires="wp14">
+                        <wp:positionV relativeFrom="page">
+                          <wp14:pctPosVOffset>35000</wp14:pctPosVOffset>
+                        </wp:positionV>
+                      </mc:Choice>
+                      <mc:Fallback>
+                        <wp:positionV relativeFrom="page">
+                          <wp:posOffset>3520440</wp:posOffset>
+                        </wp:positionV>
+                      </mc:Fallback>
+                    </mc:AlternateContent>
+                    <wp:extent cx="2797810" cy="2475230"/>
+                    <wp:effectExtent l="0" t="0" r="0" b="0"/>
+                    <wp:wrapSquare wrapText="bothSides"/>
+                    <wp:docPr id="470" name="Tekstvak 470"/>
+                    <wp:cNvGraphicFramePr/>
+                    <a:graphic xmlns:a="http://schemas.openxmlformats.org/drawingml/2006/main">
+                      <a:graphicData uri="http://schemas.microsoft.com/office/word/2010/wordprocessingShape">
+                        <wps:wsp>
+                          <wps:cNvSpPr txBox="1"/>
+                          <wps:spPr>
+                            <a:xfrm>
+                              <a:off x="0" y="0"/>
+                              <a:ext cx="2797810" cy="2475230"/>
+                            </a:xfrm>
+                            <a:prstGeom prst="rect">
+                              <a:avLst/>
+                            </a:prstGeom>
+                            <a:noFill/>
+                            <a:ln w="6350">
+                              <a:noFill/>
+                            </a:ln>
+                            <a:effectLst/>
+                          </wps:spPr>
+                          <wps:txbx>
+                            <w:txbxContent>
+                              <w:p>
+                                <w:pPr>
+                                  <w:spacing w:line="240" w:lineRule="auto"/>
+                                  <w:rPr>
+                                    <w:rFonts w:asciiTheme="majorHAnsi" w:eastAsiaTheme="majorEastAsia" w:hAnsiTheme="majorHAnsi" w:cstheme="majorBidi"/>
+                                    <w:color w:val="4472C4" w:themeColor="accent1"/>
+                                    <w:sz w:val="72"/>
+                                    <w:szCs w:val="72"/>
+                                    <w:lang w:val="nl-NL"/>
+                                  </w:rPr>
+                                </w:pPr>
+                                <w:sdt>
+                                  <w:sdtPr>
+                                    <w:rPr>
+                                      <w:rFonts w:asciiTheme="majorHAnsi" w:eastAsiaTheme="majorEastAsia" w:hAnsiTheme="majorHAnsi" w:cstheme="majorBidi"/>
+                                      <w:color w:val="4472C4" w:themeColor="accent1"/>
+                                      <w:sz w:val="72"/>
+                                      <w:szCs w:val="72"/>
+                                    </w:rPr>
+                                    <w:alias w:val="Titel"/>
+                                    <w:id w:val="-958338334"/>
+                                    <w:dataBinding w:prefixMappings="xmlns:ns0='http://schemas.openxmlformats.org/package/2006/metadata/core-properties' xmlns:ns1='http://purl.org/dc/elements/1.1/'" w:xpath="/ns0:coreProperties[1]/ns1:title[1]" w:storeItemID="{6C3C8BC8-F283-45AE-878A-BAB7291924A1}"/>
+                                    <w:text/>
+                                  </w:sdtPr>
+                                  <w:sdtEndPr/>
+                                  <w:sdtContent>
+                                    <w:proofErr w:type="spellStart"/>
+                                    <w:r>
+                                      <w:rPr>
+                                        <w:rFonts w:asciiTheme="majorHAnsi" w:eastAsiaTheme="majorEastAsia" w:hAnsiTheme="majorHAnsi" w:cstheme="majorBidi"/>
+                                        <w:color w:val="4472C4" w:themeColor="accent1"/>
+                                        <w:sz w:val="72"/>
+                                        <w:szCs w:val="72"/>
+                                      </w:rPr>
+                                      <w:t>Onderzoeks</w:t>
+                                    </w:r>
+                                    <w:proofErr w:type="spellEnd"/>
+                                    <w:r>
+                                      <w:rPr>
+                                        <w:rFonts w:asciiTheme="majorHAnsi" w:eastAsiaTheme="majorEastAsia" w:hAnsiTheme="majorHAnsi" w:cstheme="majorBidi"/>
+                                        <w:color w:val="4472C4" w:themeColor="accent1"/>
+                                        <w:sz w:val="72"/>
+                                        <w:szCs w:val="72"/>
+                                      </w:rPr>
+                                      <w:t>-document</w:t>
+                                    </w:r>
+                                  </w:sdtContent>
+                                </w:sdt>
+                                <w:r>
+                                  <w:rPr>
+                                    <w:rFonts w:asciiTheme="majorHAnsi" w:eastAsiaTheme="majorEastAsia" w:hAnsiTheme="majorHAnsi" w:cstheme="majorBidi"/>
+                                    <w:color w:val="44546A" w:themeColor="text2"/>
+                                    <w:sz w:val="32"/>
+                                    <w:szCs w:val="32"/>
+                                  </w:rPr>
+                                  <w:br/>
+                                  <w:t>machine Learning</w:t>
+                                </w:r>
+                              </w:p>
+                            </w:txbxContent>
+                          </wps:txbx>
+                          <wps:bodyPr rot="0" spcFirstLastPara="0" vertOverflow="overflow" horzOverflow="overflow" vert="horz" wrap="square" lIns="91440" tIns="45720" rIns="91440" bIns="45720" numCol="1" spcCol="0" rtlCol="0" fromWordArt="0" anchor="t" anchorCtr="0" forceAA="0" compatLnSpc="1">
+                            <a:prstTxWarp prst="textNoShape">
+                              <a:avLst/>
+                            </a:prstTxWarp>
+                            <a:spAutoFit/>
+                          </wps:bodyPr>
+                        </wps:wsp>
+                      </a:graphicData>
+                    </a:graphic>
+                    <wp14:sizeRelH relativeFrom="page">
+                      <wp14:pctWidth>36000</wp14:pctWidth>
+                    </wp14:sizeRelH>
+                    <wp14:sizeRelV relativeFrom="page">
+                      <wp14:pctHeight>28000</wp14:pctHeight>
+                    </wp14:sizeRelV>
+                  </wp:anchor>
+                </w:drawing>
+              </mc:Choice>
+              <mc:Fallback>
+                <w:pict>
+                  <v:shape id="Tekstvak 470" o:spid="_x0000_s1029" type="#_x0000_t202" style="position:absolute;margin-left:0;margin-top:0;width:220.3pt;height:194.9pt;z-index:251661312;visibility:visible;mso-wrap-style:square;mso-width-percent:360;mso-height-percent:280;mso-left-percent:455;mso-top-percent:350;mso-wrap-distance-left:9pt;mso-wrap-distance-top:0;mso-wrap-distance-right:9pt;mso-wrap-distance-bottom:0;mso-position-horizontal-relative:page;mso-position-vertical-relative:page;mso-width-percent:360;mso-height-percent:280;mso-left-percent:455;mso-top-percent:350;mso-width-relative:page;mso-height-relative:page;v-text-anchor:top" o:gfxdata="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" filled="f" stroked="f" strokeweight=".5pt">
+                    <v:textbox style="mso-fit-shape-to-text:t">
+                      <w:txbxContent>
+                        <w:p>
+                          <w:pPr>
+                            <w:spacing w:line="240" w:lineRule="auto"/>
+                            <w:rPr>
+                              <w:rFonts w:asciiTheme="majorHAnsi" w:eastAsiaTheme="majorEastAsia" w:hAnsiTheme="majorHAnsi" w:cstheme="majorBidi"/>
+                              <w:color w:val="4472C4" w:themeColor="accent1"/>
+                              <w:sz w:val="72"/>
+                              <w:szCs w:val="72"/>
+                              <w:lang w:val="nl-NL"/>
+                            </w:rPr>
+                          </w:pPr>
+                          <w:sdt>
+                            <w:sdtPr>
+                              <w:rPr>
+                                <w:rFonts w:asciiTheme="majorHAnsi" w:eastAsiaTheme="majorEastAsia" w:hAnsiTheme="majorHAnsi" w:cstheme="majorBidi"/>
+                                <w:color w:val="4472C4" w:themeColor="accent1"/>
+                                <w:sz w:val="72"/>
+                                <w:szCs w:val="72"/>
+                              </w:rPr>
+                              <w:alias w:val="Titel"/>
+                              <w:id w:val="-958338334"/>
+                              <w:dataBinding w:prefixMappings="xmlns:ns0='http://schemas.openxmlformats.org/package/2006/metadata/core-properties' xmlns:ns1='http://purl.org/dc/elements/1.1/'" w:xpath="/ns0:coreProperties[1]/ns1:title[1]" w:storeItemID="{6C3C8BC8-F283-45AE-878A-BAB7291924A1}"/>
+                              <w:text/>
+                            </w:sdtPr>
+                            <w:sdtEndPr/>
+                            <w:sdtContent>
+                              <w:proofErr w:type="spellStart"/>
+                              <w:r>
+                                <w:rPr>
+                                  <w:rFonts w:asciiTheme="majorHAnsi" w:eastAsiaTheme="majorEastAsia" w:hAnsiTheme="majorHAnsi" w:cstheme="majorBidi"/>
+                                  <w:color w:val="4472C4" w:themeColor="accent1"/>
+                                  <w:sz w:val="72"/>
+                                  <w:szCs w:val="72"/>
+                                </w:rPr>
+                                <w:t>Onderzoeks</w:t>
+                              </w:r>
+                              <w:proofErr w:type="spellEnd"/>
+                              <w:r>
+                                <w:rPr>
+                                  <w:rFonts w:asciiTheme="majorHAnsi" w:eastAsiaTheme="majorEastAsia" w:hAnsiTheme="majorHAnsi" w:cstheme="majorBidi"/>
+                                  <w:color w:val="4472C4" w:themeColor="accent1"/>
+                                  <w:sz w:val="72"/>
+                                  <w:szCs w:val="72"/>
+                                </w:rPr>
+                                <w:t>-document</w:t>
+                              </w:r>
+                            </w:sdtContent>
+                          </w:sdt>
+                          <w:r>
+                            <w:rPr>
+                              <w:rFonts w:asciiTheme="majorHAnsi" w:eastAsiaTheme="majorEastAsia" w:hAnsiTheme="majorHAnsi" w:cstheme="majorBidi"/>
+                              <w:color w:val="44546A" w:themeColor="text2"/>
+                              <w:sz w:val="32"/>
+                              <w:szCs w:val="32"/>
+                            </w:rPr>
+                            <w:br/>
+                            <w:t>machine Learning</w:t>
+                          </w:r>
+                        </w:p>
+                      </w:txbxContent>
+                    </v:textbox>
+                    <w10:wrap type="square" anchorx="page" anchory="page"/>
+                  </v:shape>
+                </w:pict>
+              </mc:Fallback>
+            </mc:AlternateContent>
+          </w:r>
+        </w:p>
+        <w:p>
+          <w:pPr>
+            <w:rPr>
+              <w:rFonts w:asciiTheme="majorHAnsi" w:eastAsiaTheme="majorEastAsia" w:hAnsiTheme="majorHAnsi" w:cstheme="majorBidi"/>
+              <w:color w:val="2F5496" w:themeColor="accent1" w:themeShade="BF"/>
+              <w:sz w:val="32"/>
+              <w:szCs w:val="32"/>
+            </w:rPr>
+          </w:pPr>
+          <w:r>
+            <w:br w:type="page"/>
+          </w:r>
+        </w:p>
+      </w:sdtContent>
+    </w:sdt>
+    <w:sdt>
+      <w:sdtPr>
+        <w:rPr>
+          <w:rFonts w:asciiTheme="minorHAnsi" w:eastAsiaTheme="minorHAnsi" w:hAnsiTheme="minorHAnsi" w:cstheme="minorBidi"/>
+          <w:color w:val="auto"/>
+          <w:sz w:val="22"/>
+          <w:szCs w:val="22"/>
+          <w:lang w:val="nl-NL"/>
+        </w:rPr>
+        <w:id w:val="-1371226614"/>
+        <w:docPartObj>
+          <w:docPartGallery w:val="Table of Contents"/>
+          <w:docPartUnique/>
+        </w:docPartObj>
+      </w:sdtPr>
+      <w:sdtEndPr>
+        <w:rPr>
+          <w:b/>
+          <w:bCs/>
+        </w:rPr>
+      </w:sdtEndPr>
+      <w:sdtContent>
+        <w:p>
+          <w:pPr>
+            <w:pStyle w:val="Kopvaninhoudsopgave"/>
+          </w:pPr>
+          <w:r>
+            <w:rPr>
+              <w:lang w:val="nl-NL"/>
+            </w:rPr>
+            <w:t>Inhoud</w:t>
+          </w:r>
+        </w:p>
+        <w:p>
+          <w:pPr>
+            <w:pStyle w:val="Inhopg1"/>
+            <w:tabs>
+              <w:tab w:val="right" w:leader="dot" w:pos="9350"/>
+            </w:tabs>
+            <w:rPr>
+              <w:noProof/>
+            </w:rPr>
+          </w:pPr>
+          <w:r>
+            <w:fldChar w:fldCharType="begin"/>
+          </w:r>
+          <w:r>
+            <w:instrText xml:space="preserve"> TOC \o "1-3" \h \z \u </w:instrText>
+          </w:r>
+          <w:r>
+            <w:fldChar w:fldCharType="separate"/>
+          </w:r>
+          <w:hyperlink w:anchor="_Toc507665303" w:history="1">
+            <w:r>
+              <w:rPr>
+                <w:rStyle w:val="Hyperlink"/>
+                <w:noProof/>
+              </w:rPr>
+              <w:t>Onderzoeksvragen</w:t>
+            </w:r>
+            <w:r>
+              <w:rPr>
+                <w:noProof/>
+                <w:webHidden/>
+              </w:rPr>
+              <w:tab/>
+            </w:r>
+            <w:r>
+              <w:rPr>
+                <w:noProof/>
+                <w:webHidden/>
+              </w:rPr>
+              <w:fldChar w:fldCharType="begin"/>
+            </w:r>
+            <w:r>
+              <w:rPr>
+                <w:noProof/>
+                <w:webHidden/>
+              </w:rPr>
+              <w:instrText xml:space="preserve"> PAGEREF _Toc507665303 \h </w:instrText>
+            </w:r>
+            <w:r>
+              <w:rPr>
+                <w:noProof/>
+                <w:webHidden/>
+              </w:rPr>
+            </w:r>
+            <w:r>
+              <w:rPr>
+                <w:noProof/>
+                <w:webHidden/>
+              </w:rPr>
+              <w:fldChar w:fldCharType="separate"/>
+            </w:r>
+            <w:r>
+              <w:rPr>
+                <w:noProof/>
+                <w:webHidden/>
+              </w:rPr>
+              <w:t>2</w:t>
+            </w:r>
+            <w:r>
+              <w:rPr>
+                <w:noProof/>
+                <w:webHidden/>
+              </w:rPr>
+              <w:fldChar w:fldCharType="end"/>
+            </w:r>
+          </w:hyperlink>
+        </w:p>
+        <w:p>
+          <w:pPr>
+            <w:pStyle w:val="Inhopg2"/>
+            <w:tabs>
+              <w:tab w:val="right" w:leader="dot" w:pos="9350"/>
+            </w:tabs>
+            <w:rPr>
+              <w:noProof/>
+            </w:rPr>
+          </w:pPr>
+          <w:hyperlink w:anchor="_Toc507665304" w:history="1">
+            <w:r>
+              <w:rPr>
+                <w:rStyle w:val="Hyperlink"/>
+                <w:noProof/>
+              </w:rPr>
+              <w:t>Wat is machine learning?</w:t>
+            </w:r>
+            <w:r>
+              <w:rPr>
+                <w:noProof/>
+                <w:webHidden/>
+              </w:rPr>
+              <w:tab/>
+            </w:r>
+            <w:r>
+              <w:rPr>
+                <w:noProof/>
+                <w:webHidden/>
+              </w:rPr>
+              <w:fldChar w:fldCharType="begin"/>
+            </w:r>
+            <w:r>
+              <w:rPr>
+                <w:noProof/>
+                <w:webHidden/>
+              </w:rPr>
+              <w:instrText xml:space="preserve"> PAGEREF _Toc507665304 \h </w:instrText>
+            </w:r>
+            <w:r>
+              <w:rPr>
+                <w:noProof/>
+                <w:webHidden/>
+              </w:rPr>
+            </w:r>
+            <w:r>
+              <w:rPr>
+                <w:noProof/>
+                <w:webHidden/>
+              </w:rPr>
+              <w:fldChar w:fldCharType="separate"/>
+            </w:r>
+            <w:r>
+              <w:rPr>
+                <w:noProof/>
+                <w:webHidden/>
+              </w:rPr>
+              <w:t>2</w:t>
+            </w:r>
+            <w:r>
+              <w:rPr>
+                <w:noProof/>
+                <w:webHidden/>
+              </w:rPr>
+              <w:fldChar w:fldCharType="end"/>
+            </w:r>
+          </w:hyperlink>
+        </w:p>
+        <w:p>
+          <w:pPr>
+            <w:pStyle w:val="Inhopg2"/>
+            <w:tabs>
+              <w:tab w:val="right" w:leader="dot" w:pos="9350"/>
+            </w:tabs>
+            <w:rPr>
+              <w:noProof/>
+            </w:rPr>
+          </w:pPr>
+          <w:hyperlink w:anchor="_Toc507665305" w:history="1">
+            <w:r>
+              <w:rPr>
+                <w:rStyle w:val="Hyperlink"/>
+                <w:noProof/>
+                <w:lang w:val="nl-NL"/>
+              </w:rPr>
+              <w:t>Hoe kan ik een zelf lerend programma beter laten worden in een game?</w:t>
+            </w:r>
+            <w:r>
+              <w:rPr>
+                <w:noProof/>
+                <w:webHidden/>
+              </w:rPr>
+              <w:tab/>
+            </w:r>
+            <w:r>
+              <w:rPr>
+                <w:noProof/>
+                <w:webHidden/>
+              </w:rPr>
+              <w:fldChar w:fldCharType="begin"/>
+            </w:r>
+            <w:r>
+              <w:rPr>
+                <w:noProof/>
+                <w:webHidden/>
+              </w:rPr>
+              <w:instrText xml:space="preserve"> PAGEREF _Toc507665305 \h </w:instrText>
+            </w:r>
+            <w:r>
+              <w:rPr>
+                <w:noProof/>
+                <w:webHidden/>
+              </w:rPr>
+            </w:r>
+            <w:r>
+              <w:rPr>
+                <w:noProof/>
+                <w:webHidden/>
+              </w:rPr>
+              <w:fldChar w:fldCharType="separate"/>
+            </w:r>
+            <w:r>
+              <w:rPr>
+                <w:noProof/>
+                <w:webHidden/>
+              </w:rPr>
+              <w:t>2</w:t>
+            </w:r>
+            <w:r>
+              <w:rPr>
+                <w:noProof/>
+                <w:webHidden/>
+              </w:rPr>
+              <w:fldChar w:fldCharType="end"/>
+            </w:r>
+          </w:hyperlink>
+        </w:p>
+        <w:p>
+          <w:pPr>
+            <w:pStyle w:val="Inhopg2"/>
+            <w:tabs>
+              <w:tab w:val="right" w:leader="dot" w:pos="9350"/>
+            </w:tabs>
+            <w:rPr>
+              <w:noProof/>
+            </w:rPr>
+          </w:pPr>
+          <w:hyperlink w:anchor="_Toc507665306" w:history="1">
+            <w:r>
+              <w:rPr>
+                <w:rStyle w:val="Hyperlink"/>
+                <w:noProof/>
+                <w:lang w:val="nl-NL"/>
+              </w:rPr>
+              <w:t>Hoe zorg ik dat mijn machine learning algoritme verschillende onderdelen van de game kan gebruiken als inputs en outputs?</w:t>
+            </w:r>
+            <w:r>
+              <w:rPr>
+                <w:noProof/>
+                <w:webHidden/>
+              </w:rPr>
+              <w:tab/>
+            </w:r>
+            <w:r>
+              <w:rPr>
+                <w:noProof/>
+                <w:webHidden/>
+              </w:rPr>
+              <w:fldChar w:fldCharType="begin"/>
+            </w:r>
+            <w:r>
+              <w:rPr>
+                <w:noProof/>
+                <w:webHidden/>
+              </w:rPr>
+              <w:instrText xml:space="preserve"> PAGEREF _Toc507665306 \h </w:instrText>
+            </w:r>
+            <w:r>
+              <w:rPr>
+                <w:noProof/>
+                <w:webHidden/>
+              </w:rPr>
+            </w:r>
+            <w:r>
+              <w:rPr>
+                <w:noProof/>
+                <w:webHidden/>
+              </w:rPr>
+              <w:fldChar w:fldCharType="separate"/>
+            </w:r>
+            <w:r>
+              <w:rPr>
+                <w:noProof/>
+                <w:webHidden/>
+              </w:rPr>
+              <w:t>2</w:t>
+            </w:r>
+            <w:r>
+              <w:rPr>
+                <w:noProof/>
+                <w:webHidden/>
+              </w:rPr>
+              <w:fldChar w:fldCharType="end"/>
+            </w:r>
+          </w:hyperlink>
+        </w:p>
+        <w:p>
+          <w:pPr>
+            <w:pStyle w:val="Inhopg1"/>
+            <w:tabs>
+              <w:tab w:val="right" w:leader="dot" w:pos="9350"/>
+            </w:tabs>
+            <w:rPr>
+              <w:noProof/>
+            </w:rPr>
+          </w:pPr>
+          <w:hyperlink w:anchor="_Toc507665307" w:history="1">
+            <w:r>
+              <w:rPr>
+                <w:rStyle w:val="Hyperlink"/>
+                <w:noProof/>
+                <w:lang w:val="nl-NL"/>
+              </w:rPr>
+              <w:t>Bronnen</w:t>
+            </w:r>
+            <w:r>
+              <w:rPr>
+                <w:noProof/>
+                <w:webHidden/>
+              </w:rPr>
+              <w:tab/>
+            </w:r>
+            <w:r>
+              <w:rPr>
+                <w:noProof/>
+                <w:webHidden/>
+              </w:rPr>
+              <w:fldChar w:fldCharType="begin"/>
+            </w:r>
+            <w:r>
+              <w:rPr>
+                <w:noProof/>
+                <w:webHidden/>
+              </w:rPr>
+              <w:instrText xml:space="preserve"> PAGEREF _Toc507665307 \h </w:instrText>
+            </w:r>
+            <w:r>
+              <w:rPr>
+                <w:noProof/>
+                <w:webHidden/>
+              </w:rPr>
+            </w:r>
+            <w:r>
+              <w:rPr>
+                <w:noProof/>
+                <w:webHidden/>
+              </w:rPr>
+              <w:fldChar w:fldCharType="separate"/>
+            </w:r>
+            <w:r>
+              <w:rPr>
+                <w:noProof/>
+                <w:webHidden/>
+              </w:rPr>
+              <w:t>3</w:t>
+            </w:r>
+            <w:r>
+              <w:rPr>
+                <w:noProof/>
+                <w:webHidden/>
+              </w:rPr>
+              <w:fldChar w:fldCharType="end"/>
+            </w:r>
+          </w:hyperlink>
+        </w:p>
+        <w:p>
+          <w:r>
+            <w:rPr>
+              <w:b/>
+              <w:bCs/>
+              <w:lang w:val="nl-NL"/>
+            </w:rPr>
+            <w:fldChar w:fldCharType="end"/>
+          </w:r>
+        </w:p>
+      </w:sdtContent>
+    </w:sdt>
     <w:p>
       <w:pPr>
+        <w:rPr>
+          <w:rFonts w:asciiTheme="majorHAnsi" w:eastAsiaTheme="majorEastAsia" w:hAnsiTheme="majorHAnsi" w:cstheme="majorBidi"/>
+          <w:color w:val="2F5496" w:themeColor="accent1" w:themeShade="BF"/>
+          <w:sz w:val="32"/>
+          <w:szCs w:val="32"/>
+        </w:rPr>
+      </w:pPr>
+      <w:r>
+        <w:br w:type="page"/>
+      </w:r>
+    </w:p>
+    <w:p>
+      <w:pPr>
         <w:pStyle w:val="Kop1"/>
-      </w:pPr>
-      <w:proofErr w:type="spellStart"/>
-      <w:r>
-        <w:t>Onderzoeksdocument</w:t>
-      </w:r>
-      <w:proofErr w:type="spellEnd"/>
+        <w:rPr>
+          <w:lang w:val="nl-NL"/>
+        </w:rPr>
+      </w:pPr>
+      <w:bookmarkStart w:id="0" w:name="_Toc507665303"/>
+      <w:r>
+        <w:rPr>
+          <w:lang w:val="nl-NL"/>
+        </w:rPr>
+        <w:lastRenderedPageBreak/>
+        <w:t>Onderzoeksvragen</w:t>
+      </w:r>
+      <w:bookmarkEnd w:id="0"/>
+    </w:p>
+    <w:p>
+      <w:pPr>
+        <w:rPr>
+          <w:lang w:val="nl-NL"/>
+        </w:rPr>
+      </w:pPr>
+    </w:p>
+    <w:p>
+      <w:pPr>
+        <w:pStyle w:val="Kop2"/>
+        <w:rPr>
+          <w:lang w:val="nl-NL"/>
+        </w:rPr>
+      </w:pPr>
+      <w:bookmarkStart w:id="1" w:name="_Toc507665304"/>
+      <w:r>
+        <w:rPr>
+          <w:lang w:val="nl-NL"/>
+        </w:rPr>
+        <w:t xml:space="preserve">Wat </w:t>
+      </w:r>
+      <w:r>
+        <w:rPr>
+          <w:lang w:val="nl-NL"/>
+        </w:rPr>
+        <w:t>maakt een algoritme</w:t>
+      </w:r>
+      <w:r>
+        <w:rPr>
+          <w:lang w:val="nl-NL"/>
+        </w:rPr>
+        <w:t xml:space="preserve"> </w:t>
+      </w:r>
+      <w:r>
+        <w:rPr>
+          <w:lang w:val="nl-NL"/>
+        </w:rPr>
+        <w:t>“</w:t>
+      </w:r>
+      <w:r>
+        <w:rPr>
+          <w:lang w:val="nl-NL"/>
+        </w:rPr>
+        <w:t xml:space="preserve">machine </w:t>
+      </w:r>
+      <w:proofErr w:type="spellStart"/>
+      <w:r>
+        <w:rPr>
+          <w:lang w:val="nl-NL"/>
+        </w:rPr>
+        <w:t>learning</w:t>
+      </w:r>
+      <w:proofErr w:type="spellEnd"/>
+      <w:r>
+        <w:rPr>
+          <w:lang w:val="nl-NL"/>
+        </w:rPr>
+        <w:t>”</w:t>
+      </w:r>
+      <w:r>
+        <w:rPr>
+          <w:lang w:val="nl-NL"/>
+        </w:rPr>
+        <w:t>?</w:t>
+      </w:r>
+      <w:bookmarkEnd w:id="1"/>
+    </w:p>
+    <w:p>
+      <w:pPr>
+        <w:tabs>
+          <w:tab w:val="left" w:pos="5145"/>
+        </w:tabs>
+        <w:rPr>
+          <w:lang w:val="nl-NL"/>
+        </w:rPr>
+      </w:pPr>
+      <w:r>
+        <w:rPr>
+          <w:lang w:val="nl-NL"/>
+        </w:rPr>
+        <w:t xml:space="preserve">Machine </w:t>
+      </w:r>
+      <w:proofErr w:type="spellStart"/>
+      <w:r>
+        <w:rPr>
+          <w:lang w:val="nl-NL"/>
+        </w:rPr>
+        <w:t>learn</w:t>
+      </w:r>
+      <w:r>
+        <w:rPr>
+          <w:lang w:val="nl-NL"/>
+        </w:rPr>
+        <w:t>ing</w:t>
+      </w:r>
+      <w:proofErr w:type="spellEnd"/>
+      <w:r>
+        <w:rPr>
+          <w:lang w:val="nl-NL"/>
+        </w:rPr>
+        <w:t xml:space="preserve"> is zoals de naam al doet vermoeden het principe </w:t>
+      </w:r>
+      <w:r>
+        <w:rPr>
+          <w:lang w:val="nl-NL"/>
+        </w:rPr>
+        <w:t>dat een programma of machine zelf kan leren hoe hij bij een oplossing komt.</w:t>
+      </w:r>
+    </w:p>
+    <w:p>
+      <w:pPr>
+        <w:tabs>
+          <w:tab w:val="left" w:pos="5145"/>
+        </w:tabs>
+        <w:rPr>
+          <w:lang w:val="nl-NL"/>
+        </w:rPr>
+      </w:pPr>
+      <w:r>
+        <w:rPr>
+          <w:lang w:val="nl-NL"/>
+        </w:rPr>
+        <w:t xml:space="preserve">Er zijn twee belangrijke </w:t>
+      </w:r>
+      <w:proofErr w:type="spellStart"/>
+      <w:r>
+        <w:rPr>
+          <w:lang w:val="nl-NL"/>
+        </w:rPr>
+        <w:t>principe’s</w:t>
+      </w:r>
+      <w:proofErr w:type="spellEnd"/>
+      <w:r>
+        <w:rPr>
+          <w:lang w:val="nl-NL"/>
+        </w:rPr>
+        <w:t xml:space="preserve"> als het om machine </w:t>
+      </w:r>
+      <w:proofErr w:type="spellStart"/>
+      <w:r>
+        <w:rPr>
+          <w:lang w:val="nl-NL"/>
+        </w:rPr>
+        <w:t>learning</w:t>
+      </w:r>
+      <w:proofErr w:type="spellEnd"/>
+      <w:r>
+        <w:rPr>
+          <w:lang w:val="nl-NL"/>
+        </w:rPr>
+        <w:t xml:space="preserve"> gaat.</w:t>
+      </w:r>
+    </w:p>
+    <w:p>
+      <w:pPr>
+        <w:pStyle w:val="Lijstalinea"/>
+        <w:numPr>
+          <w:ilvl w:val="0"/>
+          <w:numId w:val="2"/>
+        </w:numPr>
+        <w:tabs>
+          <w:tab w:val="left" w:pos="5145"/>
+        </w:tabs>
+        <w:rPr>
+          <w:lang w:val="nl-NL"/>
+        </w:rPr>
+      </w:pPr>
+      <w:r>
+        <w:rPr>
+          <w:lang w:val="nl-NL"/>
+        </w:rPr>
+        <w:t xml:space="preserve">De ontwikkelaar kan tijdens het maken van het programma niet negeren dat informatie die geleverd wordt aan het </w:t>
+      </w:r>
+      <w:proofErr w:type="spellStart"/>
+      <w:r>
+        <w:rPr>
+          <w:lang w:val="nl-NL"/>
+        </w:rPr>
+        <w:t>pogramma</w:t>
+      </w:r>
+      <w:proofErr w:type="spellEnd"/>
+      <w:r>
+        <w:rPr>
+          <w:lang w:val="nl-NL"/>
+        </w:rPr>
+        <w:t xml:space="preserve"> foutief kan zijn. Daarnaast moet de ontwikkelaar letten op geheugen management en performance.</w:t>
+      </w:r>
+    </w:p>
+    <w:p>
+      <w:pPr>
+        <w:pStyle w:val="Lijstalinea"/>
+        <w:tabs>
+          <w:tab w:val="left" w:pos="5145"/>
+        </w:tabs>
+        <w:rPr>
+          <w:b/>
+          <w:lang w:val="nl-NL"/>
+        </w:rPr>
+      </w:pPr>
+      <w:r>
+        <w:rPr>
+          <w:b/>
+          <w:lang w:val="nl-NL"/>
+        </w:rPr>
+        <w:t xml:space="preserve">Dit punt is belangrijk om in het zicht te houden, maar niet extreem schokkend. Hier moet je tijdens het programmeren van andere programma’s immers ook rekening mee houden. Zelfs in het dagelijks leven zal iedereen er tegen aan lopen dat informatie die ze ontvangen niet altijd klopt, en dit moet goed afgehandeld worden. Wat het geheugen management en de performance betreft, moet een ontwikkelaar hier ook altijd op letten. Anders </w:t>
+      </w:r>
+      <w:proofErr w:type="spellStart"/>
+      <w:r>
+        <w:rPr>
+          <w:b/>
+          <w:lang w:val="nl-NL"/>
+        </w:rPr>
+        <w:t>zul</w:t>
+      </w:r>
+      <w:proofErr w:type="spellEnd"/>
+      <w:r>
+        <w:rPr>
+          <w:b/>
+          <w:lang w:val="nl-NL"/>
+        </w:rPr>
+        <w:t xml:space="preserve"> je programma’s maken die niet werken naar behoren, of zo traag werken dat ze niet te gebruiken zijn. Voor machine </w:t>
+      </w:r>
+      <w:proofErr w:type="spellStart"/>
+      <w:r>
+        <w:rPr>
+          <w:b/>
+          <w:lang w:val="nl-NL"/>
+        </w:rPr>
+        <w:t>learning</w:t>
+      </w:r>
+      <w:proofErr w:type="spellEnd"/>
+      <w:r>
+        <w:rPr>
+          <w:b/>
+          <w:lang w:val="nl-NL"/>
+        </w:rPr>
+        <w:t xml:space="preserve"> zal dit vooral impact hebben op de performance van het programma. Als het programma de berekening namelijk niet </w:t>
+      </w:r>
+      <w:proofErr w:type="spellStart"/>
+      <w:r>
+        <w:rPr>
+          <w:b/>
+          <w:lang w:val="nl-NL"/>
+        </w:rPr>
+        <w:t>optijd</w:t>
+      </w:r>
+      <w:proofErr w:type="spellEnd"/>
+      <w:r>
+        <w:rPr>
+          <w:b/>
+          <w:lang w:val="nl-NL"/>
+        </w:rPr>
+        <w:t xml:space="preserve"> kan doen, zal zijn data nooit betrouwbaar zijn en zal hij hier zelf nooit van kunnen leren.</w:t>
+      </w:r>
+    </w:p>
+    <w:p>
+      <w:pPr>
+        <w:pStyle w:val="Lijstalinea"/>
+        <w:numPr>
+          <w:ilvl w:val="0"/>
+          <w:numId w:val="2"/>
+        </w:numPr>
+        <w:tabs>
+          <w:tab w:val="left" w:pos="5145"/>
+        </w:tabs>
+        <w:rPr>
+          <w:lang w:val="nl-NL"/>
+        </w:rPr>
+      </w:pPr>
+      <w:r>
+        <w:rPr>
+          <w:lang w:val="nl-NL"/>
+        </w:rPr>
+        <w:t xml:space="preserve">Machine </w:t>
+      </w:r>
+      <w:proofErr w:type="spellStart"/>
+      <w:r>
+        <w:rPr>
+          <w:lang w:val="nl-NL"/>
+        </w:rPr>
+        <w:t>learning</w:t>
+      </w:r>
+      <w:proofErr w:type="spellEnd"/>
+      <w:r>
+        <w:rPr>
+          <w:lang w:val="nl-NL"/>
+        </w:rPr>
+        <w:t xml:space="preserve"> heeft velen velden waarin het toegepast kan worden. Dit kunnen dingen zijn zoals: diagnoses samen stellen, plannen, handelen op een beurs, het spelen van een game, het leren van een taal en nog veel meer. Daarom is Machine </w:t>
+      </w:r>
+      <w:proofErr w:type="spellStart"/>
+      <w:r>
+        <w:rPr>
+          <w:lang w:val="nl-NL"/>
+        </w:rPr>
+        <w:t>learning</w:t>
+      </w:r>
+      <w:proofErr w:type="spellEnd"/>
+      <w:r>
+        <w:rPr>
+          <w:lang w:val="nl-NL"/>
+        </w:rPr>
+        <w:t xml:space="preserve"> niet alleen de basis voor </w:t>
+      </w:r>
+      <w:proofErr w:type="spellStart"/>
+      <w:r>
+        <w:rPr>
+          <w:lang w:val="nl-NL"/>
+        </w:rPr>
+        <w:t>Artificial</w:t>
+      </w:r>
+      <w:proofErr w:type="spellEnd"/>
+      <w:r>
+        <w:rPr>
+          <w:lang w:val="nl-NL"/>
+        </w:rPr>
+        <w:t xml:space="preserve"> </w:t>
+      </w:r>
+      <w:proofErr w:type="spellStart"/>
+      <w:r>
+        <w:rPr>
+          <w:lang w:val="nl-NL"/>
+        </w:rPr>
+        <w:t>Inteligence</w:t>
+      </w:r>
+      <w:proofErr w:type="spellEnd"/>
+      <w:r>
+        <w:rPr>
+          <w:lang w:val="nl-NL"/>
+        </w:rPr>
+        <w:t xml:space="preserve"> (AI), maar ook een belangrijk deel voor research </w:t>
+      </w:r>
+      <w:proofErr w:type="spellStart"/>
+      <w:r>
+        <w:rPr>
+          <w:lang w:val="nl-NL"/>
+        </w:rPr>
+        <w:t>and</w:t>
+      </w:r>
+      <w:proofErr w:type="spellEnd"/>
+      <w:r>
+        <w:rPr>
+          <w:lang w:val="nl-NL"/>
+        </w:rPr>
+        <w:t xml:space="preserve"> development en data wetenschappen.</w:t>
+      </w:r>
+    </w:p>
+    <w:p>
+      <w:pPr>
+        <w:pStyle w:val="Lijstalinea"/>
+        <w:tabs>
+          <w:tab w:val="left" w:pos="5145"/>
+        </w:tabs>
+        <w:rPr>
+          <w:b/>
+          <w:lang w:val="nl-NL"/>
+        </w:rPr>
+      </w:pPr>
+      <w:r>
+        <w:rPr>
+          <w:b/>
+          <w:lang w:val="nl-NL"/>
+        </w:rPr>
+        <w:t xml:space="preserve">In mijn project ga ik machine </w:t>
+      </w:r>
+      <w:proofErr w:type="spellStart"/>
+      <w:r>
+        <w:rPr>
+          <w:b/>
+          <w:lang w:val="nl-NL"/>
+        </w:rPr>
+        <w:t>learning</w:t>
+      </w:r>
+      <w:proofErr w:type="spellEnd"/>
+      <w:r>
+        <w:rPr>
+          <w:b/>
+          <w:lang w:val="nl-NL"/>
+        </w:rPr>
+        <w:t xml:space="preserve"> erg doelgericht inzetten. Ik ga machine </w:t>
+      </w:r>
+      <w:proofErr w:type="spellStart"/>
+      <w:r>
+        <w:rPr>
+          <w:b/>
+          <w:lang w:val="nl-NL"/>
+        </w:rPr>
+        <w:t>learning</w:t>
+      </w:r>
+      <w:proofErr w:type="spellEnd"/>
+      <w:r>
+        <w:rPr>
+          <w:b/>
+          <w:lang w:val="nl-NL"/>
+        </w:rPr>
+        <w:t xml:space="preserve"> gebruiken om een NPC (non </w:t>
+      </w:r>
+      <w:proofErr w:type="spellStart"/>
+      <w:r>
+        <w:rPr>
+          <w:b/>
+          <w:lang w:val="nl-NL"/>
+        </w:rPr>
+        <w:t>playable</w:t>
+      </w:r>
+      <w:proofErr w:type="spellEnd"/>
+      <w:r>
+        <w:rPr>
+          <w:b/>
+          <w:lang w:val="nl-NL"/>
+        </w:rPr>
+        <w:t xml:space="preserve"> </w:t>
+      </w:r>
+      <w:proofErr w:type="spellStart"/>
+      <w:r>
+        <w:rPr>
+          <w:b/>
+          <w:lang w:val="nl-NL"/>
+        </w:rPr>
+        <w:t>character</w:t>
+      </w:r>
+      <w:proofErr w:type="spellEnd"/>
+      <w:r>
+        <w:rPr>
+          <w:b/>
+          <w:lang w:val="nl-NL"/>
+        </w:rPr>
+        <w:t xml:space="preserve">) zichzelf aan te leren om een spel te spelen. Ik ga machine </w:t>
+      </w:r>
+      <w:proofErr w:type="spellStart"/>
+      <w:r>
+        <w:rPr>
+          <w:b/>
+          <w:lang w:val="nl-NL"/>
+        </w:rPr>
+        <w:t>learning</w:t>
+      </w:r>
+      <w:proofErr w:type="spellEnd"/>
+      <w:r>
+        <w:rPr>
+          <w:b/>
+          <w:lang w:val="nl-NL"/>
+        </w:rPr>
+        <w:t xml:space="preserve"> dus niet toepassen in andere velden zoals R&amp;D of datawetenschappen. </w:t>
+      </w:r>
+    </w:p>
+    <w:p>
+      <w:pPr>
+        <w:rPr>
+          <w:lang w:val="nl-NL"/>
+        </w:rPr>
+      </w:pPr>
+      <w:r>
+        <w:rPr>
+          <w:color w:val="FF0000"/>
+          <w:lang w:val="nl-NL"/>
+        </w:rPr>
+        <w:t>TBC</w:t>
+      </w:r>
+      <w:r>
+        <w:rPr>
+          <w:lang w:val="nl-NL"/>
+        </w:rPr>
+        <w:br w:type="page"/>
+      </w:r>
+    </w:p>
+    <w:p>
+      <w:pPr>
+        <w:pStyle w:val="Kop2"/>
+        <w:rPr>
+          <w:lang w:val="nl-NL"/>
+        </w:rPr>
+      </w:pPr>
+      <w:r>
+        <w:rPr>
+          <w:lang w:val="nl-NL"/>
+        </w:rPr>
+        <w:lastRenderedPageBreak/>
+        <w:t xml:space="preserve">Wat is het verschil tussen machine </w:t>
+      </w:r>
+      <w:proofErr w:type="spellStart"/>
+      <w:r>
+        <w:rPr>
+          <w:lang w:val="nl-NL"/>
+        </w:rPr>
+        <w:t>learning</w:t>
+      </w:r>
+      <w:proofErr w:type="spellEnd"/>
+      <w:r>
+        <w:rPr>
+          <w:lang w:val="nl-NL"/>
+        </w:rPr>
+        <w:t xml:space="preserve"> en </w:t>
+      </w:r>
+      <w:proofErr w:type="spellStart"/>
+      <w:r>
+        <w:rPr>
+          <w:lang w:val="nl-NL"/>
+        </w:rPr>
+        <w:t>artificial</w:t>
+      </w:r>
+      <w:proofErr w:type="spellEnd"/>
+      <w:r>
+        <w:rPr>
+          <w:lang w:val="nl-NL"/>
+        </w:rPr>
+        <w:t xml:space="preserve"> </w:t>
+      </w:r>
+      <w:proofErr w:type="spellStart"/>
+      <w:r>
+        <w:rPr>
+          <w:lang w:val="nl-NL"/>
+        </w:rPr>
+        <w:t>inteligence</w:t>
+      </w:r>
+      <w:proofErr w:type="spellEnd"/>
+      <w:r>
+        <w:rPr>
+          <w:lang w:val="nl-NL"/>
+        </w:rPr>
+        <w:t>?</w:t>
+      </w:r>
+    </w:p>
+    <w:p>
+      <w:pPr>
+        <w:rPr>
+          <w:lang w:val="nl-NL"/>
+        </w:rPr>
+      </w:pPr>
+      <w:r>
+        <w:rPr>
+          <w:lang w:val="nl-NL"/>
+        </w:rPr>
+        <w:t xml:space="preserve">Zoals eerder vermeld is machine </w:t>
+      </w:r>
+      <w:proofErr w:type="spellStart"/>
+      <w:r>
+        <w:rPr>
+          <w:lang w:val="nl-NL"/>
+        </w:rPr>
+        <w:t>learning</w:t>
+      </w:r>
+      <w:proofErr w:type="spellEnd"/>
+      <w:r>
+        <w:rPr>
+          <w:lang w:val="nl-NL"/>
+        </w:rPr>
+        <w:t xml:space="preserve"> dus een onderdeel van </w:t>
+      </w:r>
+      <w:proofErr w:type="spellStart"/>
+      <w:r>
+        <w:rPr>
+          <w:lang w:val="nl-NL"/>
+        </w:rPr>
+        <w:t>artificial</w:t>
+      </w:r>
+      <w:proofErr w:type="spellEnd"/>
+      <w:r>
+        <w:rPr>
+          <w:lang w:val="nl-NL"/>
+        </w:rPr>
+        <w:t xml:space="preserve"> </w:t>
+      </w:r>
+      <w:proofErr w:type="spellStart"/>
+      <w:r>
+        <w:rPr>
+          <w:lang w:val="nl-NL"/>
+        </w:rPr>
+        <w:t>Inteligence</w:t>
+      </w:r>
+      <w:proofErr w:type="spellEnd"/>
+      <w:r>
+        <w:rPr>
+          <w:lang w:val="nl-NL"/>
+        </w:rPr>
+        <w:t>.</w:t>
+      </w:r>
+      <w:r>
+        <w:rPr>
+          <w:lang w:val="nl-NL"/>
+        </w:rPr>
+        <w:t xml:space="preserve"> De twee onderwerpen lijken echter relatief veel op elkaar, en worden te pas en te on pas met elkaar verwisseld. Machine </w:t>
+      </w:r>
+      <w:proofErr w:type="spellStart"/>
+      <w:r>
+        <w:rPr>
+          <w:lang w:val="nl-NL"/>
+        </w:rPr>
+        <w:t>learning</w:t>
+      </w:r>
+      <w:proofErr w:type="spellEnd"/>
+      <w:r>
+        <w:rPr>
+          <w:lang w:val="nl-NL"/>
+        </w:rPr>
+        <w:t xml:space="preserve"> en </w:t>
+      </w:r>
+      <w:proofErr w:type="spellStart"/>
+      <w:r>
+        <w:rPr>
+          <w:lang w:val="nl-NL"/>
+        </w:rPr>
+        <w:t>artificial</w:t>
+      </w:r>
+      <w:proofErr w:type="spellEnd"/>
+      <w:r>
+        <w:rPr>
+          <w:lang w:val="nl-NL"/>
+        </w:rPr>
+        <w:t xml:space="preserve"> </w:t>
+      </w:r>
+      <w:proofErr w:type="spellStart"/>
+      <w:r>
+        <w:rPr>
+          <w:lang w:val="nl-NL"/>
+        </w:rPr>
+        <w:t>inteligence</w:t>
+      </w:r>
+      <w:proofErr w:type="spellEnd"/>
+      <w:r>
+        <w:rPr>
+          <w:lang w:val="nl-NL"/>
+        </w:rPr>
+        <w:t xml:space="preserve"> hebben allebei een focus op het maken van </w:t>
+      </w:r>
+      <w:r>
+        <w:rPr>
+          <w:lang w:val="nl-NL"/>
+        </w:rPr>
+        <w:t>een machine die data kan analyseren, en hier zijn eigen conclusies van kan trekken. Met andere woorden wordt er in beide gebieden een apparaat gemaakt dat (de illusie wekt dat het) zelf kan leren.</w:t>
+      </w:r>
+    </w:p>
+    <w:p>
+      <w:pPr>
+        <w:rPr>
+          <w:lang w:val="nl-NL"/>
+        </w:rPr>
+      </w:pPr>
+      <w:r>
+        <w:rPr>
+          <w:lang w:val="nl-NL"/>
+        </w:rPr>
+        <w:t xml:space="preserve">Sinds ongeveer 1950 zijn </w:t>
+      </w:r>
+      <w:r>
+        <w:rPr>
+          <w:lang w:val="nl-NL"/>
+        </w:rPr>
+        <w:t>de velden echter uit</w:t>
+      </w:r>
+      <w:r>
+        <w:rPr>
+          <w:lang w:val="nl-NL"/>
+        </w:rPr>
+        <w:t xml:space="preserve"> elkaar gegroeid. M</w:t>
+      </w:r>
+      <w:r>
+        <w:rPr>
+          <w:lang w:val="nl-NL"/>
+        </w:rPr>
+        <w:t xml:space="preserve">achine </w:t>
+      </w:r>
+      <w:proofErr w:type="spellStart"/>
+      <w:r>
+        <w:rPr>
+          <w:lang w:val="nl-NL"/>
+        </w:rPr>
+        <w:t>learning</w:t>
+      </w:r>
+      <w:proofErr w:type="spellEnd"/>
+      <w:r>
+        <w:rPr>
+          <w:lang w:val="nl-NL"/>
+        </w:rPr>
+        <w:t xml:space="preserve"> heeft zich namelijk meer gericht op het analyseren en toepassen van data en wiskundige functies, terwijl AI in een bredere zin verder gegaan is. AI focust namelijk niet alleen op het analyseren van data, maar ook op het menselijk maken, en gebruik van de uitkomsten van deze analyse.</w:t>
+      </w:r>
+    </w:p>
+    <w:p>
+      <w:pPr>
+        <w:rPr>
+          <w:lang w:val="nl-NL"/>
+        </w:rPr>
+      </w:pPr>
+      <w:r>
+        <w:rPr>
+          <w:lang w:val="nl-NL"/>
+        </w:rPr>
+        <w:t xml:space="preserve">AI heeft dus minder diepgang dan machine </w:t>
+      </w:r>
+      <w:proofErr w:type="spellStart"/>
+      <w:r>
+        <w:rPr>
+          <w:lang w:val="nl-NL"/>
+        </w:rPr>
+        <w:t>learning</w:t>
+      </w:r>
+      <w:proofErr w:type="spellEnd"/>
+      <w:r>
+        <w:rPr>
+          <w:lang w:val="nl-NL"/>
+        </w:rPr>
+        <w:t xml:space="preserve"> op het gebied van data-analyse, maar gaat steeds verder de breedte in op andere gebieden zoals spraak, en creativiteit.  AI </w:t>
+      </w:r>
+      <w:r>
+        <w:rPr>
+          <w:lang w:val="nl-NL"/>
+        </w:rPr>
+        <w:t xml:space="preserve">maakt wel vaak gebruik van machine </w:t>
+      </w:r>
+      <w:proofErr w:type="spellStart"/>
+      <w:r>
+        <w:rPr>
+          <w:lang w:val="nl-NL"/>
+        </w:rPr>
+        <w:t>learning</w:t>
+      </w:r>
+      <w:proofErr w:type="spellEnd"/>
+      <w:r>
+        <w:rPr>
+          <w:lang w:val="nl-NL"/>
+        </w:rPr>
+        <w:t xml:space="preserve">. Een machine </w:t>
+      </w:r>
+      <w:proofErr w:type="spellStart"/>
+      <w:r>
+        <w:rPr>
+          <w:lang w:val="nl-NL"/>
+        </w:rPr>
+        <w:t>learning</w:t>
+      </w:r>
+      <w:proofErr w:type="spellEnd"/>
+      <w:r>
+        <w:rPr>
+          <w:lang w:val="nl-NL"/>
+        </w:rPr>
+        <w:t xml:space="preserve"> programma kan namelijk leren van zijn eigen resultaten, en conclusies trekken uit groten hoeveelheden data. Deze analyse heeft AI ook nodig in al zijn oplossingen. Als dit niet voorkomt is het programma niet langer AI, maar gewoon een sequentieel ontworpen stuk code.</w:t>
+      </w:r>
+    </w:p>
+    <w:p>
+      <w:pPr>
+        <w:rPr>
+          <w:lang w:val="nl-NL"/>
+        </w:rPr>
+      </w:pPr>
+      <w:r>
+        <w:rPr>
+          <w:lang w:val="nl-NL"/>
+        </w:rPr>
+        <w:t>Een aantal doelen waar AI zich op kan focussen zijn:</w:t>
+      </w:r>
+    </w:p>
+    <w:p>
+      <w:pPr>
+        <w:pStyle w:val="Lijstalinea"/>
+        <w:numPr>
+          <w:ilvl w:val="0"/>
+          <w:numId w:val="3"/>
+        </w:numPr>
+        <w:rPr>
+          <w:lang w:val="nl-NL"/>
+        </w:rPr>
+      </w:pPr>
+      <w:r>
+        <w:rPr>
+          <w:lang w:val="nl-NL"/>
+        </w:rPr>
+        <w:t>Logica</w:t>
+      </w:r>
+    </w:p>
+    <w:p>
+      <w:pPr>
+        <w:pStyle w:val="Lijstalinea"/>
+        <w:numPr>
+          <w:ilvl w:val="0"/>
+          <w:numId w:val="3"/>
+        </w:numPr>
+        <w:rPr>
+          <w:lang w:val="nl-NL"/>
+        </w:rPr>
+      </w:pPr>
+      <w:r>
+        <w:rPr>
+          <w:lang w:val="nl-NL"/>
+        </w:rPr>
+        <w:t>Kennis en intelligentie</w:t>
+      </w:r>
+    </w:p>
+    <w:p>
+      <w:pPr>
+        <w:pStyle w:val="Lijstalinea"/>
+        <w:numPr>
+          <w:ilvl w:val="0"/>
+          <w:numId w:val="3"/>
+        </w:numPr>
+        <w:rPr>
+          <w:lang w:val="nl-NL"/>
+        </w:rPr>
+      </w:pPr>
+      <w:r>
+        <w:rPr>
+          <w:lang w:val="nl-NL"/>
+        </w:rPr>
+        <w:t>Plannen</w:t>
+      </w:r>
+    </w:p>
+    <w:p>
+      <w:pPr>
+        <w:pStyle w:val="Lijstalinea"/>
+        <w:numPr>
+          <w:ilvl w:val="0"/>
+          <w:numId w:val="3"/>
+        </w:numPr>
+        <w:rPr>
+          <w:lang w:val="nl-NL"/>
+        </w:rPr>
+      </w:pPr>
+      <w:r>
+        <w:rPr>
+          <w:lang w:val="nl-NL"/>
+        </w:rPr>
+        <w:t>Taal</w:t>
+      </w:r>
+    </w:p>
+    <w:p>
+      <w:pPr>
+        <w:pStyle w:val="Lijstalinea"/>
+        <w:numPr>
+          <w:ilvl w:val="0"/>
+          <w:numId w:val="3"/>
+        </w:numPr>
+        <w:rPr>
+          <w:lang w:val="nl-NL"/>
+        </w:rPr>
+      </w:pPr>
+      <w:r>
+        <w:rPr>
+          <w:lang w:val="nl-NL"/>
+        </w:rPr>
+        <w:t>Creativiteit</w:t>
+      </w:r>
+    </w:p>
+    <w:p>
+      <w:pPr>
+        <w:pStyle w:val="Lijstalinea"/>
+        <w:numPr>
+          <w:ilvl w:val="0"/>
+          <w:numId w:val="3"/>
+        </w:numPr>
+        <w:rPr>
+          <w:lang w:val="nl-NL"/>
+        </w:rPr>
+      </w:pPr>
+      <w:proofErr w:type="spellStart"/>
+      <w:r>
+        <w:rPr>
+          <w:lang w:val="nl-NL"/>
+        </w:rPr>
+        <w:t>Perseptie</w:t>
+      </w:r>
+      <w:proofErr w:type="spellEnd"/>
+    </w:p>
+    <w:p>
+      <w:pPr>
+        <w:pStyle w:val="Lijstalinea"/>
+        <w:numPr>
+          <w:ilvl w:val="0"/>
+          <w:numId w:val="3"/>
+        </w:numPr>
+        <w:rPr>
+          <w:lang w:val="nl-NL"/>
+        </w:rPr>
+      </w:pPr>
+      <w:r>
+        <w:rPr>
+          <w:lang w:val="nl-NL"/>
+        </w:rPr>
+        <w:t xml:space="preserve">Machine </w:t>
+      </w:r>
+      <w:proofErr w:type="spellStart"/>
+      <w:r>
+        <w:rPr>
+          <w:lang w:val="nl-NL"/>
+        </w:rPr>
+        <w:t>learning</w:t>
+      </w:r>
+      <w:proofErr w:type="spellEnd"/>
+      <w:r>
+        <w:rPr>
+          <w:lang w:val="nl-NL"/>
+        </w:rPr>
+        <w:t xml:space="preserve"> (geheugen)</w:t>
+      </w:r>
+    </w:p>
+    <w:p>
+      <w:pPr>
+        <w:rPr>
+          <w:lang w:val="nl-NL"/>
+        </w:rPr>
+      </w:pPr>
+      <w:r>
+        <w:rPr>
+          <w:lang w:val="nl-NL"/>
+        </w:rPr>
+        <w:t xml:space="preserve">Hierin is dus te zien dat Machine </w:t>
+      </w:r>
+      <w:proofErr w:type="spellStart"/>
+      <w:r>
+        <w:rPr>
+          <w:lang w:val="nl-NL"/>
+        </w:rPr>
+        <w:t>learning</w:t>
+      </w:r>
+      <w:proofErr w:type="spellEnd"/>
+      <w:r>
+        <w:rPr>
+          <w:lang w:val="nl-NL"/>
+        </w:rPr>
+        <w:t xml:space="preserve"> niet alleen een essentieel deel is van AI, maar ook een van de doelen is die AI probeert te bereiken. Met dit doel wordt bedoeld dat AI van zichzelf probeert te leren. Zijn resultaten en mogelijke andere data worden gebruikt om te kijken of hij zijn aanpak in bijvoorbeeld het leren van een taal moet aanpassen. Het leren van zijn eigen fouten wat een AI hier doet is niet alleen deel van de AI, maar is dus eigenlijk alles waar machine </w:t>
+      </w:r>
+      <w:proofErr w:type="spellStart"/>
+      <w:r>
+        <w:rPr>
+          <w:lang w:val="nl-NL"/>
+        </w:rPr>
+        <w:t>learning</w:t>
+      </w:r>
+      <w:proofErr w:type="spellEnd"/>
+      <w:r>
+        <w:rPr>
+          <w:lang w:val="nl-NL"/>
+        </w:rPr>
+        <w:t xml:space="preserve"> voor staat.</w:t>
+      </w:r>
+    </w:p>
+    <w:p>
+      <w:pPr>
+        <w:pStyle w:val="Kop3"/>
+        <w:rPr>
+          <w:lang w:val="nl-NL"/>
+        </w:rPr>
+      </w:pPr>
+      <w:r>
+        <w:rPr>
+          <w:lang w:val="nl-NL"/>
+        </w:rPr>
+        <w:t>Conclusie</w:t>
+      </w:r>
+    </w:p>
+    <w:p>
+      <w:pPr>
+        <w:rPr>
+          <w:lang w:val="nl-NL"/>
+        </w:rPr>
+      </w:pPr>
+      <w:r>
+        <w:rPr>
+          <w:lang w:val="nl-NL"/>
+        </w:rPr>
+        <w:t xml:space="preserve">Machine </w:t>
+      </w:r>
+      <w:proofErr w:type="spellStart"/>
+      <w:r>
+        <w:rPr>
+          <w:lang w:val="nl-NL"/>
+        </w:rPr>
+        <w:t>learning</w:t>
+      </w:r>
+      <w:proofErr w:type="spellEnd"/>
+      <w:r>
+        <w:rPr>
+          <w:lang w:val="nl-NL"/>
+        </w:rPr>
+        <w:t xml:space="preserve"> en AI groei</w:t>
+      </w:r>
+      <w:r>
+        <w:rPr>
+          <w:lang w:val="nl-NL"/>
+        </w:rPr>
+        <w:t xml:space="preserve">en als maar verder uit elkaar. </w:t>
+      </w:r>
+      <w:r>
+        <w:rPr>
+          <w:lang w:val="nl-NL"/>
+        </w:rPr>
+        <w:t xml:space="preserve">Machine </w:t>
+      </w:r>
+      <w:proofErr w:type="spellStart"/>
+      <w:r>
+        <w:rPr>
+          <w:lang w:val="nl-NL"/>
+        </w:rPr>
+        <w:t>learning</w:t>
+      </w:r>
+      <w:proofErr w:type="spellEnd"/>
+      <w:r>
+        <w:rPr>
+          <w:lang w:val="nl-NL"/>
+        </w:rPr>
+        <w:t xml:space="preserve"> focust veel op het</w:t>
+      </w:r>
+      <w:r>
+        <w:rPr>
+          <w:lang w:val="nl-NL"/>
+        </w:rPr>
+        <w:t xml:space="preserve"> verbeteren van zijn conclusies, die hij met behulp van wiskundige functies uit zijn data haalt, terwijl AI veel verder gaat op het menselijk maken van zijn resultaten. AI kan echter niet bestaan zonder machine </w:t>
+      </w:r>
+      <w:proofErr w:type="spellStart"/>
+      <w:r>
+        <w:rPr>
+          <w:lang w:val="nl-NL"/>
+        </w:rPr>
+        <w:t>learning</w:t>
+      </w:r>
+      <w:proofErr w:type="spellEnd"/>
+      <w:r>
+        <w:rPr>
+          <w:lang w:val="nl-NL"/>
+        </w:rPr>
+        <w:t>.</w:t>
+      </w:r>
+    </w:p>
+    <w:p>
+      <w:pPr>
+        <w:rPr>
+          <w:lang w:val="nl-NL"/>
+        </w:rPr>
+      </w:pPr>
+      <w:r>
+        <w:rPr>
+          <w:lang w:val="nl-NL"/>
+        </w:rPr>
+        <w:br w:type="page"/>
+      </w:r>
+    </w:p>
+    <w:p>
+      <w:pPr>
+        <w:pStyle w:val="Kop2"/>
+        <w:rPr>
+          <w:lang w:val="nl-NL"/>
+        </w:rPr>
+      </w:pPr>
+      <w:bookmarkStart w:id="2" w:name="_GoBack"/>
+      <w:bookmarkEnd w:id="2"/>
+      <w:r>
+        <w:rPr>
+          <w:lang w:val="nl-NL"/>
+        </w:rPr>
+        <w:lastRenderedPageBreak/>
+        <w:t>Voor welke doeleinden wordt m</w:t>
+      </w:r>
+      <w:r>
+        <w:rPr>
+          <w:lang w:val="nl-NL"/>
+        </w:rPr>
+        <w:t xml:space="preserve">achine </w:t>
+      </w:r>
+      <w:proofErr w:type="spellStart"/>
+      <w:r>
+        <w:rPr>
+          <w:lang w:val="nl-NL"/>
+        </w:rPr>
+        <w:t>learning</w:t>
+      </w:r>
+      <w:proofErr w:type="spellEnd"/>
+      <w:r>
+        <w:rPr>
+          <w:lang w:val="nl-NL"/>
+        </w:rPr>
+        <w:t xml:space="preserve"> zowel gebruikt?</w:t>
+      </w:r>
+    </w:p>
+    <w:p>
+      <w:pPr>
+        <w:rPr>
+          <w:lang w:val="nl-NL"/>
+        </w:rPr>
+      </w:pPr>
+    </w:p>
+    <w:p>
+      <w:pPr>
+        <w:pStyle w:val="Kop2"/>
+        <w:rPr>
+          <w:lang w:val="nl-NL"/>
+        </w:rPr>
+      </w:pPr>
+      <w:bookmarkStart w:id="3" w:name="_Toc507665305"/>
+      <w:r>
+        <w:rPr>
+          <w:lang w:val="nl-NL"/>
+        </w:rPr>
+        <w:t>Hoe kan ik een zelf lerend programma beter laten worden in een game?</w:t>
+      </w:r>
+      <w:bookmarkEnd w:id="3"/>
+    </w:p>
+    <w:p>
+      <w:pPr>
+        <w:rPr>
+          <w:lang w:val="nl-NL"/>
+        </w:rPr>
+      </w:pPr>
+    </w:p>
+    <w:p>
+      <w:pPr>
+        <w:pStyle w:val="Kop2"/>
+        <w:rPr>
+          <w:lang w:val="nl-NL"/>
+        </w:rPr>
+      </w:pPr>
+      <w:bookmarkStart w:id="4" w:name="_Toc507665306"/>
+      <w:r>
+        <w:rPr>
+          <w:lang w:val="nl-NL"/>
+        </w:rPr>
+        <w:t xml:space="preserve">Hoe zorg ik dat mijn machine </w:t>
+      </w:r>
+      <w:proofErr w:type="spellStart"/>
+      <w:r>
+        <w:rPr>
+          <w:lang w:val="nl-NL"/>
+        </w:rPr>
+        <w:t>learning</w:t>
+      </w:r>
+      <w:proofErr w:type="spellEnd"/>
+      <w:r>
+        <w:rPr>
+          <w:lang w:val="nl-NL"/>
+        </w:rPr>
+        <w:t xml:space="preserve"> algoritme verschillende onderdelen van de game kan gebruiken als </w:t>
+      </w:r>
+      <w:proofErr w:type="spellStart"/>
+      <w:r>
+        <w:rPr>
+          <w:lang w:val="nl-NL"/>
+        </w:rPr>
+        <w:t>inputs</w:t>
+      </w:r>
+      <w:proofErr w:type="spellEnd"/>
+      <w:r>
+        <w:rPr>
+          <w:lang w:val="nl-NL"/>
+        </w:rPr>
+        <w:t xml:space="preserve"> en </w:t>
+      </w:r>
+      <w:proofErr w:type="spellStart"/>
+      <w:r>
+        <w:rPr>
+          <w:lang w:val="nl-NL"/>
+        </w:rPr>
+        <w:t>outputs</w:t>
+      </w:r>
+      <w:proofErr w:type="spellEnd"/>
+      <w:r>
+        <w:rPr>
+          <w:lang w:val="nl-NL"/>
+        </w:rPr>
+        <w:t>?</w:t>
+      </w:r>
+      <w:bookmarkEnd w:id="4"/>
+      <w:r>
+        <w:rPr>
+          <w:lang w:val="nl-NL"/>
+        </w:rPr>
+        <w:br/>
+      </w:r>
+    </w:p>
+    <w:p>
+      <w:pPr>
+        <w:rPr>
+          <w:rFonts w:asciiTheme="majorHAnsi" w:eastAsiaTheme="majorEastAsia" w:hAnsiTheme="majorHAnsi" w:cstheme="majorBidi"/>
+          <w:color w:val="2F5496" w:themeColor="accent1" w:themeShade="BF"/>
+          <w:sz w:val="26"/>
+          <w:szCs w:val="26"/>
+          <w:lang w:val="nl-NL"/>
+        </w:rPr>
+      </w:pPr>
+      <w:r>
+        <w:rPr>
+          <w:lang w:val="nl-NL"/>
+        </w:rPr>
+        <w:br w:type="page"/>
+      </w:r>
+    </w:p>
+    <w:p>
+      <w:pPr>
+        <w:pStyle w:val="Kop1"/>
+        <w:rPr>
+          <w:lang w:val="nl-NL"/>
+        </w:rPr>
+      </w:pPr>
+      <w:bookmarkStart w:id="5" w:name="_Toc507665307"/>
+      <w:r>
+        <w:rPr>
+          <w:lang w:val="nl-NL"/>
+        </w:rPr>
+        <w:lastRenderedPageBreak/>
+        <w:t>Bronnen</w:t>
+      </w:r>
+      <w:bookmarkEnd w:id="5"/>
+    </w:p>
+    <w:p>
+      <w:pPr>
+        <w:pStyle w:val="Lijstalinea"/>
+        <w:numPr>
+          <w:ilvl w:val="0"/>
+          <w:numId w:val="1"/>
+        </w:numPr>
+      </w:pPr>
+      <w:hyperlink r:id="rId6" w:history="1">
+        <w:r>
+          <w:rPr>
+            <w:rStyle w:val="Hyperlink"/>
+          </w:rPr>
+          <w:t>https://books.goo</w:t>
+        </w:r>
+        <w:r>
+          <w:rPr>
+            <w:rStyle w:val="Hyperlink"/>
+          </w:rPr>
+          <w:t>g</w:t>
+        </w:r>
+        <w:r>
+          <w:rPr>
+            <w:rStyle w:val="Hyperlink"/>
+          </w:rPr>
+          <w:t>le.nl/books</w:t>
+        </w:r>
+      </w:hyperlink>
+      <w:r>
+        <w:t xml:space="preserve">  “Elements of Machine learning”</w:t>
+      </w:r>
+      <w:r>
+        <w:t xml:space="preserve"> </w:t>
+      </w:r>
+      <w:proofErr w:type="spellStart"/>
+      <w:r>
+        <w:t>hoofdstuk</w:t>
+      </w:r>
+      <w:proofErr w:type="spellEnd"/>
+      <w:r>
+        <w:t xml:space="preserve"> 1 </w:t>
+      </w:r>
+      <w:proofErr w:type="spellStart"/>
+      <w:r>
+        <w:t>pagina</w:t>
+      </w:r>
+      <w:proofErr w:type="spellEnd"/>
+      <w:r>
+        <w:t xml:space="preserve"> 1</w:t>
+      </w:r>
+    </w:p>
+    <w:p>
+      <w:pPr>
+        <w:pStyle w:val="Lijstalinea"/>
+        <w:numPr>
+          <w:ilvl w:val="0"/>
+          <w:numId w:val="1"/>
+        </w:numPr>
+      </w:pPr>
+      <w:hyperlink r:id="rId7" w:history="1">
+        <w:r>
+          <w:rPr>
+            <w:rStyle w:val="Hyperlink"/>
+          </w:rPr>
+          <w:t>https://www.digitaldoughnut.com/</w:t>
+        </w:r>
+      </w:hyperlink>
+      <w:r>
+        <w:t xml:space="preserve"> “The difference between AI and machine learning”</w:t>
+      </w:r>
       <w:r>
         <w:t xml:space="preserve"> </w:t>
       </w:r>
     </w:p>
     <w:p/>
-    <w:p>
-      <w:bookmarkStart w:id="0" w:name="_GoBack"/>
-      <w:bookmarkEnd w:id="0"/>
-    </w:p>
     <w:sectPr>
       <w:pgSz w:w="12240" w:h="15840"/>
       <w:pgMar w:top="1440" w:right="1440" w:bottom="1440" w:left="1440" w:header="720" w:footer="720" w:gutter="0"/>
+      <w:pgNumType w:start="0"/>
       <w:cols w:space="720"/>
+      <w:titlePg/>
       <w:docGrid w:linePitch="360"/>
     </w:sectPr>
   </w:body>
 </w:document>
+</file>
+
+<file path=word/numbering.xml><?xml version="1.0" encoding="utf-8"?>
+<w:numbering xmlns:wpc="http://schemas.microsoft.com/office/word/2010/wordprocessingCanvas" xmlns:cx="http://schemas.microsoft.com/office/drawing/2014/chartex" xmlns:cx1="http://schemas.microsoft.com/office/drawing/2015/9/8/chartex" xmlns:cx2="http://schemas.microsoft.com/office/drawing/2015/10/21/chartex" xmlns:cx3="http://schemas.microsoft.com/office/drawing/2016/5/9/chartex" xmlns:cx4="http://schemas.microsoft.com/office/drawing/2016/5/10/chartex" xmlns:cx5="http://schemas.microsoft.com/office/drawing/2016/5/11/chartex" xmlns:cx6="http://schemas.microsoft.com/office/drawing/2016/5/12/chartex" xmlns:cx7="http://schemas.microsoft.com/office/drawing/2016/5/13/chartex" xmlns:cx8="http://schemas.microsoft.com/office/drawing/2016/5/14/chartex" xmlns:mc="http://schemas.openxmlformats.org/markup-compatibility/2006" xmlns:aink="http://schemas.microsoft.com/office/drawing/2016/ink" xmlns:am3d="http://schemas.microsoft.com/office/drawing/2017/model3d" xmlns:o="urn:schemas-microsoft-com:office:office" xmlns:r="http://schemas.openxmlformats.org/officeDocument/2006/relationships" xmlns:m="http://schemas.openxmlformats.org/officeDocument/2006/math" xmlns:v="urn:schemas-microsoft-com:vml" xmlns:wp14="http://schemas.microsoft.com/office/word/2010/wordprocessingDrawing" xmlns:wp="http://schemas.openxmlformats.org/drawingml/2006/wordprocessingDrawing" xmlns:w10="urn:schemas-microsoft-com:office:word" xmlns:w="http://schemas.openxmlformats.org/wordprocessingml/2006/main" xmlns:w14="http://schemas.microsoft.com/office/word/2010/wordml" xmlns:w15="http://schemas.microsoft.com/office/word/2012/wordml" xmlns:w16cid="http://schemas.microsoft.com/office/word/2016/wordml/cid" xmlns:w16se="http://schemas.microsoft.com/office/word/2015/wordml/symex" xmlns:wpg="http://schemas.microsoft.com/office/word/2010/wordprocessingGroup" xmlns:wpi="http://schemas.microsoft.com/office/word/2010/wordprocessingInk" xmlns:wne="http://schemas.microsoft.com/office/word/2006/wordml" xmlns:wps="http://schemas.microsoft.com/office/word/2010/wordprocessingShape" mc:Ignorable="w14 w15 w16se w16cid wp14">
+  <w:abstractNum w:abstractNumId="0" w15:restartNumberingAfterBreak="0">
+    <w:nsid w:val="27A75DBE"/>
+    <w:multiLevelType w:val="hybridMultilevel"/>
+    <w:tmpl w:val="43884000"/>
+    <w:lvl w:ilvl="0" w:tplc="0409000F">
+      <w:start w:val="1"/>
+      <w:numFmt w:val="decimal"/>
+      <w:lvlText w:val="%1."/>
+      <w:lvlJc w:val="left"/>
+      <w:pPr>
+        <w:ind w:left="720" w:hanging="360"/>
+      </w:pPr>
+      <w:rPr>
+        <w:rFonts w:hint="default"/>
+      </w:rPr>
+    </w:lvl>
+    <w:lvl w:ilvl="1" w:tplc="04090019" w:tentative="1">
+      <w:start w:val="1"/>
+      <w:numFmt w:val="lowerLetter"/>
+      <w:lvlText w:val="%2."/>
+      <w:lvlJc w:val="left"/>
+      <w:pPr>
+        <w:ind w:left="1440" w:hanging="360"/>
+      </w:pPr>
+    </w:lvl>
+    <w:lvl w:ilvl="2" w:tplc="0409001B" w:tentative="1">
+      <w:start w:val="1"/>
+      <w:numFmt w:val="lowerRoman"/>
+      <w:lvlText w:val="%3."/>
+      <w:lvlJc w:val="right"/>
+      <w:pPr>
+        <w:ind w:left="2160" w:hanging="180"/>
+      </w:pPr>
+    </w:lvl>
+    <w:lvl w:ilvl="3" w:tplc="0409000F" w:tentative="1">
+      <w:start w:val="1"/>
+      <w:numFmt w:val="decimal"/>
+      <w:lvlText w:val="%4."/>
+      <w:lvlJc w:val="left"/>
+      <w:pPr>
+        <w:ind w:left="2880" w:hanging="360"/>
+      </w:pPr>
+    </w:lvl>
+    <w:lvl w:ilvl="4" w:tplc="04090019" w:tentative="1">
+      <w:start w:val="1"/>
+      <w:numFmt w:val="lowerLetter"/>
+      <w:lvlText w:val="%5."/>
+      <w:lvlJc w:val="left"/>
+      <w:pPr>
+        <w:ind w:left="3600" w:hanging="360"/>
+      </w:pPr>
+    </w:lvl>
+    <w:lvl w:ilvl="5" w:tplc="0409001B" w:tentative="1">
+      <w:start w:val="1"/>
+      <w:numFmt w:val="lowerRoman"/>
+      <w:lvlText w:val="%6."/>
+      <w:lvlJc w:val="right"/>
+      <w:pPr>
+        <w:ind w:left="4320" w:hanging="180"/>
+      </w:pPr>
+    </w:lvl>
+    <w:lvl w:ilvl="6" w:tplc="0409000F" w:tentative="1">
+      <w:start w:val="1"/>
+      <w:numFmt w:val="decimal"/>
+      <w:lvlText w:val="%7."/>
+      <w:lvlJc w:val="left"/>
+      <w:pPr>
+        <w:ind w:left="5040" w:hanging="360"/>
+      </w:pPr>
+    </w:lvl>
+    <w:lvl w:ilvl="7" w:tplc="04090019" w:tentative="1">
+      <w:start w:val="1"/>
+      <w:numFmt w:val="lowerLetter"/>
+      <w:lvlText w:val="%8."/>
+      <w:lvlJc w:val="left"/>
+      <w:pPr>
+        <w:ind w:left="5760" w:hanging="360"/>
+      </w:pPr>
+    </w:lvl>
+    <w:lvl w:ilvl="8" w:tplc="0409001B" w:tentative="1">
+      <w:start w:val="1"/>
+      <w:numFmt w:val="lowerRoman"/>
+      <w:lvlText w:val="%9."/>
+      <w:lvlJc w:val="right"/>
+      <w:pPr>
+        <w:ind w:left="6480" w:hanging="180"/>
+      </w:pPr>
+    </w:lvl>
+  </w:abstractNum>
+  <w:abstractNum w:abstractNumId="1" w15:restartNumberingAfterBreak="0">
+    <w:nsid w:val="28C42352"/>
+    <w:multiLevelType w:val="hybridMultilevel"/>
+    <w:tmpl w:val="5B88E07E"/>
+    <w:lvl w:ilvl="0" w:tplc="0409000F">
+      <w:start w:val="1"/>
+      <w:numFmt w:val="decimal"/>
+      <w:lvlText w:val="%1."/>
+      <w:lvlJc w:val="left"/>
+      <w:pPr>
+        <w:ind w:left="720" w:hanging="360"/>
+      </w:pPr>
+    </w:lvl>
+    <w:lvl w:ilvl="1" w:tplc="04090019" w:tentative="1">
+      <w:start w:val="1"/>
+      <w:numFmt w:val="lowerLetter"/>
+      <w:lvlText w:val="%2."/>
+      <w:lvlJc w:val="left"/>
+      <w:pPr>
+        <w:ind w:left="1440" w:hanging="360"/>
+      </w:pPr>
+    </w:lvl>
+    <w:lvl w:ilvl="2" w:tplc="0409001B" w:tentative="1">
+      <w:start w:val="1"/>
+      <w:numFmt w:val="lowerRoman"/>
+      <w:lvlText w:val="%3."/>
+      <w:lvlJc w:val="right"/>
+      <w:pPr>
+        <w:ind w:left="2160" w:hanging="180"/>
+      </w:pPr>
+    </w:lvl>
+    <w:lvl w:ilvl="3" w:tplc="0409000F" w:tentative="1">
+      <w:start w:val="1"/>
+      <w:numFmt w:val="decimal"/>
+      <w:lvlText w:val="%4."/>
+      <w:lvlJc w:val="left"/>
+      <w:pPr>
+        <w:ind w:left="2880" w:hanging="360"/>
+      </w:pPr>
+    </w:lvl>
+    <w:lvl w:ilvl="4" w:tplc="04090019" w:tentative="1">
+      <w:start w:val="1"/>
+      <w:numFmt w:val="lowerLetter"/>
+      <w:lvlText w:val="%5."/>
+      <w:lvlJc w:val="left"/>
+      <w:pPr>
+        <w:ind w:left="3600" w:hanging="360"/>
+      </w:pPr>
+    </w:lvl>
+    <w:lvl w:ilvl="5" w:tplc="0409001B" w:tentative="1">
+      <w:start w:val="1"/>
+      <w:numFmt w:val="lowerRoman"/>
+      <w:lvlText w:val="%6."/>
+      <w:lvlJc w:val="right"/>
+      <w:pPr>
+        <w:ind w:left="4320" w:hanging="180"/>
+      </w:pPr>
+    </w:lvl>
+    <w:lvl w:ilvl="6" w:tplc="0409000F" w:tentative="1">
+      <w:start w:val="1"/>
+      <w:numFmt w:val="decimal"/>
+      <w:lvlText w:val="%7."/>
+      <w:lvlJc w:val="left"/>
+      <w:pPr>
+        <w:ind w:left="5040" w:hanging="360"/>
+      </w:pPr>
+    </w:lvl>
+    <w:lvl w:ilvl="7" w:tplc="04090019" w:tentative="1">
+      <w:start w:val="1"/>
+      <w:numFmt w:val="lowerLetter"/>
+      <w:lvlText w:val="%8."/>
+      <w:lvlJc w:val="left"/>
+      <w:pPr>
+        <w:ind w:left="5760" w:hanging="360"/>
+      </w:pPr>
+    </w:lvl>
+    <w:lvl w:ilvl="8" w:tplc="0409001B" w:tentative="1">
+      <w:start w:val="1"/>
+      <w:numFmt w:val="lowerRoman"/>
+      <w:lvlText w:val="%9."/>
+      <w:lvlJc w:val="right"/>
+      <w:pPr>
+        <w:ind w:left="6480" w:hanging="180"/>
+      </w:pPr>
+    </w:lvl>
+  </w:abstractNum>
+  <w:abstractNum w:abstractNumId="2" w15:restartNumberingAfterBreak="0">
+    <w:nsid w:val="6269257C"/>
+    <w:multiLevelType w:val="hybridMultilevel"/>
+    <w:tmpl w:val="776CCE10"/>
+    <w:lvl w:ilvl="0" w:tplc="0409000F">
+      <w:start w:val="1"/>
+      <w:numFmt w:val="decimal"/>
+      <w:lvlText w:val="%1."/>
+      <w:lvlJc w:val="left"/>
+      <w:pPr>
+        <w:ind w:left="720" w:hanging="360"/>
+      </w:pPr>
+      <w:rPr>
+        <w:rFonts w:hint="default"/>
+      </w:rPr>
+    </w:lvl>
+    <w:lvl w:ilvl="1" w:tplc="04090019" w:tentative="1">
+      <w:start w:val="1"/>
+      <w:numFmt w:val="lowerLetter"/>
+      <w:lvlText w:val="%2."/>
+      <w:lvlJc w:val="left"/>
+      <w:pPr>
+        <w:ind w:left="1440" w:hanging="360"/>
+      </w:pPr>
+    </w:lvl>
+    <w:lvl w:ilvl="2" w:tplc="0409001B" w:tentative="1">
+      <w:start w:val="1"/>
+      <w:numFmt w:val="lowerRoman"/>
+      <w:lvlText w:val="%3."/>
+      <w:lvlJc w:val="right"/>
+      <w:pPr>
+        <w:ind w:left="2160" w:hanging="180"/>
+      </w:pPr>
+    </w:lvl>
+    <w:lvl w:ilvl="3" w:tplc="0409000F" w:tentative="1">
+      <w:start w:val="1"/>
+      <w:numFmt w:val="decimal"/>
+      <w:lvlText w:val="%4."/>
+      <w:lvlJc w:val="left"/>
+      <w:pPr>
+        <w:ind w:left="2880" w:hanging="360"/>
+      </w:pPr>
+    </w:lvl>
+    <w:lvl w:ilvl="4" w:tplc="04090019" w:tentative="1">
+      <w:start w:val="1"/>
+      <w:numFmt w:val="lowerLetter"/>
+      <w:lvlText w:val="%5."/>
+      <w:lvlJc w:val="left"/>
+      <w:pPr>
+        <w:ind w:left="3600" w:hanging="360"/>
+      </w:pPr>
+    </w:lvl>
+    <w:lvl w:ilvl="5" w:tplc="0409001B" w:tentative="1">
+      <w:start w:val="1"/>
+      <w:numFmt w:val="lowerRoman"/>
+      <w:lvlText w:val="%6."/>
+      <w:lvlJc w:val="right"/>
+      <w:pPr>
+        <w:ind w:left="4320" w:hanging="180"/>
+      </w:pPr>
+    </w:lvl>
+    <w:lvl w:ilvl="6" w:tplc="0409000F" w:tentative="1">
+      <w:start w:val="1"/>
+      <w:numFmt w:val="decimal"/>
+      <w:lvlText w:val="%7."/>
+      <w:lvlJc w:val="left"/>
+      <w:pPr>
+        <w:ind w:left="5040" w:hanging="360"/>
+      </w:pPr>
+    </w:lvl>
+    <w:lvl w:ilvl="7" w:tplc="04090019" w:tentative="1">
+      <w:start w:val="1"/>
+      <w:numFmt w:val="lowerLetter"/>
+      <w:lvlText w:val="%8."/>
+      <w:lvlJc w:val="left"/>
+      <w:pPr>
+        <w:ind w:left="5760" w:hanging="360"/>
+      </w:pPr>
+    </w:lvl>
+    <w:lvl w:ilvl="8" w:tplc="0409001B" w:tentative="1">
+      <w:start w:val="1"/>
+      <w:numFmt w:val="lowerRoman"/>
+      <w:lvlText w:val="%9."/>
+      <w:lvlJc w:val="right"/>
+      <w:pPr>
+        <w:ind w:left="6480" w:hanging="180"/>
+      </w:pPr>
+    </w:lvl>
+  </w:abstractNum>
+  <w:num w:numId="1">
+    <w:abstractNumId w:val="1"/>
+  </w:num>
+  <w:num w:numId="2">
+    <w:abstractNumId w:val="2"/>
+  </w:num>
+  <w:num w:numId="3">
+    <w:abstractNumId w:val="0"/>
+  </w:num>
+</w:numbering>
 </file>
 
 <file path=word/styles.xml><?xml version="1.0" encoding="utf-8"?>
@@ -449,6 +3281,50 @@
       <w:szCs w:val="32"/>
     </w:rPr>
   </w:style>
+  <w:style w:type="paragraph" w:styleId="Kop2">
+    <w:name w:val="heading 2"/>
+    <w:basedOn w:val="Standaard"/>
+    <w:next w:val="Standaard"/>
+    <w:link w:val="Kop2Char"/>
+    <w:uiPriority w:val="9"/>
+    <w:unhideWhenUsed/>
+    <w:qFormat/>
+    <w:rsid w:val="0074433B"/>
+    <w:pPr>
+      <w:keepNext/>
+      <w:keepLines/>
+      <w:spacing w:before="40" w:after="0"/>
+      <w:outlineLvl w:val="1"/>
+    </w:pPr>
+    <w:rPr>
+      <w:rFonts w:asciiTheme="majorHAnsi" w:eastAsiaTheme="majorEastAsia" w:hAnsiTheme="majorHAnsi" w:cstheme="majorBidi"/>
+      <w:color w:val="2F5496" w:themeColor="accent1" w:themeShade="BF"/>
+      <w:sz w:val="26"/>
+      <w:szCs w:val="26"/>
+    </w:rPr>
+  </w:style>
+  <w:style w:type="paragraph" w:styleId="Kop3">
+    <w:name w:val="heading 3"/>
+    <w:basedOn w:val="Standaard"/>
+    <w:next w:val="Standaard"/>
+    <w:link w:val="Kop3Char"/>
+    <w:uiPriority w:val="9"/>
+    <w:unhideWhenUsed/>
+    <w:qFormat/>
+    <w:rsid w:val="004E50C6"/>
+    <w:pPr>
+      <w:keepNext/>
+      <w:keepLines/>
+      <w:spacing w:before="40" w:after="0"/>
+      <w:outlineLvl w:val="2"/>
+    </w:pPr>
+    <w:rPr>
+      <w:rFonts w:asciiTheme="majorHAnsi" w:eastAsiaTheme="majorEastAsia" w:hAnsiTheme="majorHAnsi" w:cstheme="majorBidi"/>
+      <w:color w:val="1F3763" w:themeColor="accent1" w:themeShade="7F"/>
+      <w:sz w:val="24"/>
+      <w:szCs w:val="24"/>
+    </w:rPr>
+  </w:style>
   <w:style w:type="character" w:default="1" w:styleId="Standaardalinea-lettertype">
     <w:name w:val="Default Paragraph Font"/>
     <w:uiPriority w:val="1"/>
@@ -487,6 +3363,138 @@
       <w:color w:val="2F5496" w:themeColor="accent1" w:themeShade="BF"/>
       <w:sz w:val="32"/>
       <w:szCs w:val="32"/>
+    </w:rPr>
+  </w:style>
+  <w:style w:type="paragraph" w:styleId="Geenafstand">
+    <w:name w:val="No Spacing"/>
+    <w:link w:val="GeenafstandChar"/>
+    <w:uiPriority w:val="1"/>
+    <w:qFormat/>
+    <w:rsid w:val="0074433B"/>
+    <w:pPr>
+      <w:spacing w:after="0" w:line="240" w:lineRule="auto"/>
+    </w:pPr>
+    <w:rPr>
+      <w:rFonts w:eastAsiaTheme="minorEastAsia"/>
+    </w:rPr>
+  </w:style>
+  <w:style w:type="character" w:customStyle="1" w:styleId="GeenafstandChar">
+    <w:name w:val="Geen afstand Char"/>
+    <w:basedOn w:val="Standaardalinea-lettertype"/>
+    <w:link w:val="Geenafstand"/>
+    <w:uiPriority w:val="1"/>
+    <w:rsid w:val="0074433B"/>
+    <w:rPr>
+      <w:rFonts w:eastAsiaTheme="minorEastAsia"/>
+    </w:rPr>
+  </w:style>
+  <w:style w:type="character" w:customStyle="1" w:styleId="Kop2Char">
+    <w:name w:val="Kop 2 Char"/>
+    <w:basedOn w:val="Standaardalinea-lettertype"/>
+    <w:link w:val="Kop2"/>
+    <w:uiPriority w:val="9"/>
+    <w:rsid w:val="0074433B"/>
+    <w:rPr>
+      <w:rFonts w:asciiTheme="majorHAnsi" w:eastAsiaTheme="majorEastAsia" w:hAnsiTheme="majorHAnsi" w:cstheme="majorBidi"/>
+      <w:color w:val="2F5496" w:themeColor="accent1" w:themeShade="BF"/>
+      <w:sz w:val="26"/>
+      <w:szCs w:val="26"/>
+    </w:rPr>
+  </w:style>
+  <w:style w:type="paragraph" w:styleId="Kopvaninhoudsopgave">
+    <w:name w:val="TOC Heading"/>
+    <w:basedOn w:val="Kop1"/>
+    <w:next w:val="Standaard"/>
+    <w:uiPriority w:val="39"/>
+    <w:unhideWhenUsed/>
+    <w:qFormat/>
+    <w:rsid w:val="0074433B"/>
+    <w:pPr>
+      <w:outlineLvl w:val="9"/>
+    </w:pPr>
+  </w:style>
+  <w:style w:type="paragraph" w:styleId="Inhopg1">
+    <w:name w:val="toc 1"/>
+    <w:basedOn w:val="Standaard"/>
+    <w:next w:val="Standaard"/>
+    <w:autoRedefine/>
+    <w:uiPriority w:val="39"/>
+    <w:unhideWhenUsed/>
+    <w:rsid w:val="0074433B"/>
+    <w:pPr>
+      <w:spacing w:after="100"/>
+    </w:pPr>
+  </w:style>
+  <w:style w:type="paragraph" w:styleId="Inhopg2">
+    <w:name w:val="toc 2"/>
+    <w:basedOn w:val="Standaard"/>
+    <w:next w:val="Standaard"/>
+    <w:autoRedefine/>
+    <w:uiPriority w:val="39"/>
+    <w:unhideWhenUsed/>
+    <w:rsid w:val="0074433B"/>
+    <w:pPr>
+      <w:spacing w:after="100"/>
+      <w:ind w:left="220"/>
+    </w:pPr>
+  </w:style>
+  <w:style w:type="character" w:styleId="Hyperlink">
+    <w:name w:val="Hyperlink"/>
+    <w:basedOn w:val="Standaardalinea-lettertype"/>
+    <w:uiPriority w:val="99"/>
+    <w:unhideWhenUsed/>
+    <w:rsid w:val="0074433B"/>
+    <w:rPr>
+      <w:color w:val="0563C1" w:themeColor="hyperlink"/>
+      <w:u w:val="single"/>
+    </w:rPr>
+  </w:style>
+  <w:style w:type="character" w:styleId="Onopgelostemelding">
+    <w:name w:val="Unresolved Mention"/>
+    <w:basedOn w:val="Standaardalinea-lettertype"/>
+    <w:uiPriority w:val="99"/>
+    <w:semiHidden/>
+    <w:unhideWhenUsed/>
+    <w:rsid w:val="00AC3500"/>
+    <w:rPr>
+      <w:color w:val="808080"/>
+      <w:shd w:val="clear" w:color="auto" w:fill="E6E6E6"/>
+    </w:rPr>
+  </w:style>
+  <w:style w:type="paragraph" w:styleId="Lijstalinea">
+    <w:name w:val="List Paragraph"/>
+    <w:basedOn w:val="Standaard"/>
+    <w:uiPriority w:val="34"/>
+    <w:qFormat/>
+    <w:rsid w:val="00AC3500"/>
+    <w:pPr>
+      <w:ind w:left="720"/>
+      <w:contextualSpacing/>
+    </w:pPr>
+  </w:style>
+  <w:style w:type="character" w:styleId="GevolgdeHyperlink">
+    <w:name w:val="FollowedHyperlink"/>
+    <w:basedOn w:val="Standaardalinea-lettertype"/>
+    <w:uiPriority w:val="99"/>
+    <w:semiHidden/>
+    <w:unhideWhenUsed/>
+    <w:rsid w:val="00736906"/>
+    <w:rPr>
+      <w:color w:val="954F72" w:themeColor="followedHyperlink"/>
+      <w:u w:val="single"/>
+    </w:rPr>
+  </w:style>
+  <w:style w:type="character" w:customStyle="1" w:styleId="Kop3Char">
+    <w:name w:val="Kop 3 Char"/>
+    <w:basedOn w:val="Standaardalinea-lettertype"/>
+    <w:link w:val="Kop3"/>
+    <w:uiPriority w:val="9"/>
+    <w:rsid w:val="004E50C6"/>
+    <w:rPr>
+      <w:rFonts w:asciiTheme="majorHAnsi" w:eastAsiaTheme="majorEastAsia" w:hAnsiTheme="majorHAnsi" w:cstheme="majorBidi"/>
+      <w:color w:val="1F3763" w:themeColor="accent1" w:themeShade="7F"/>
+      <w:sz w:val="24"/>
+      <w:szCs w:val="24"/>
     </w:rPr>
   </w:style>
 </w:styles>
@@ -785,4 +3793,16 @@
     </a:ext>
   </a:extLst>
 </a:theme>
+</file>
+
+<file path=customXml/item1.xml><?xml version="1.0" encoding="utf-8"?>
+<b:Sources xmlns:b="http://schemas.openxmlformats.org/officeDocument/2006/bibliography" xmlns="http://schemas.openxmlformats.org/officeDocument/2006/bibliography" SelectedStyle="\APASixthEditionOfficeOnline.xsl" StyleName="APA" Version="6"/>
+</file>
+
+<file path=customXml/itemProps1.xml><?xml version="1.0" encoding="utf-8"?>
+<ds:datastoreItem xmlns:ds="http://schemas.openxmlformats.org/officeDocument/2006/customXml" ds:itemID="{8487E2D1-A7E2-43F1-B2A6-D79D75EB0C84}">
+  <ds:schemaRefs>
+    <ds:schemaRef ds:uri="http://schemas.openxmlformats.org/officeDocument/2006/bibliography"/>
+  </ds:schemaRefs>
+</ds:datastoreItem>
 </file>
</xml_diff>